<commit_message>
Update: Database Comprehesive Breakdown doc with on-going notes
</commit_message>
<xml_diff>
--- a/er-diagram/Database Comprehesive Breakdown.docx
+++ b/er-diagram/Database Comprehesive Breakdown.docx
@@ -100,7 +100,7 @@
                     <pic:cNvPicPr/>
                   </pic:nvPicPr>
                   <pic:blipFill>
-                    <a:blip r:embed="rId5"/>
+                    <a:blip r:embed="rId7"/>
                     <a:stretch>
                       <a:fillRect/>
                     </a:stretch>
@@ -349,7 +349,7 @@
                     <pic:cNvPicPr/>
                   </pic:nvPicPr>
                   <pic:blipFill>
-                    <a:blip r:embed="rId6"/>
+                    <a:blip r:embed="rId8"/>
                     <a:stretch>
                       <a:fillRect/>
                     </a:stretch>
@@ -730,13 +730,23 @@
                 <w:szCs w:val="22"/>
               </w:rPr>
             </w:pPr>
-            <w:r>
-              <w:rPr>
-                <w:rFonts w:ascii="Calibri" w:hAnsi="Calibri" w:cs="Calibri"/>
-                <w:sz w:val="22"/>
-                <w:szCs w:val="22"/>
-              </w:rPr>
-              <w:t>VARCHAR(50)</w:t>
+            <w:proofErr w:type="gramStart"/>
+            <w:r>
+              <w:rPr>
+                <w:rFonts w:ascii="Calibri" w:hAnsi="Calibri" w:cs="Calibri"/>
+                <w:sz w:val="22"/>
+                <w:szCs w:val="22"/>
+              </w:rPr>
+              <w:t>VARCHAR(</w:t>
+            </w:r>
+            <w:proofErr w:type="gramEnd"/>
+            <w:r>
+              <w:rPr>
+                <w:rFonts w:ascii="Calibri" w:hAnsi="Calibri" w:cs="Calibri"/>
+                <w:sz w:val="22"/>
+                <w:szCs w:val="22"/>
+              </w:rPr>
+              <w:t>50)</w:t>
             </w:r>
           </w:p>
         </w:tc>
@@ -815,13 +825,23 @@
                 <w:szCs w:val="22"/>
               </w:rPr>
             </w:pPr>
-            <w:r>
-              <w:rPr>
-                <w:rFonts w:ascii="Calibri" w:hAnsi="Calibri" w:cs="Calibri"/>
-                <w:sz w:val="22"/>
-                <w:szCs w:val="22"/>
-              </w:rPr>
-              <w:t>ENUM('INSERT', 'UPDATE', 'DELETE')</w:t>
+            <w:proofErr w:type="gramStart"/>
+            <w:r>
+              <w:rPr>
+                <w:rFonts w:ascii="Calibri" w:hAnsi="Calibri" w:cs="Calibri"/>
+                <w:sz w:val="22"/>
+                <w:szCs w:val="22"/>
+              </w:rPr>
+              <w:t>ENUM(</w:t>
+            </w:r>
+            <w:proofErr w:type="gramEnd"/>
+            <w:r>
+              <w:rPr>
+                <w:rFonts w:ascii="Calibri" w:hAnsi="Calibri" w:cs="Calibri"/>
+                <w:sz w:val="22"/>
+                <w:szCs w:val="22"/>
+              </w:rPr>
+              <w:t>'INSERT', 'UPDATE', 'DELETE')</w:t>
             </w:r>
           </w:p>
         </w:tc>
@@ -1240,13 +1260,23 @@
                 <w:szCs w:val="22"/>
               </w:rPr>
             </w:pPr>
-            <w:r>
-              <w:rPr>
-                <w:rFonts w:ascii="Calibri" w:hAnsi="Calibri" w:cs="Calibri"/>
-                <w:sz w:val="22"/>
-                <w:szCs w:val="22"/>
-              </w:rPr>
-              <w:t>VARCHAR(100)</w:t>
+            <w:proofErr w:type="gramStart"/>
+            <w:r>
+              <w:rPr>
+                <w:rFonts w:ascii="Calibri" w:hAnsi="Calibri" w:cs="Calibri"/>
+                <w:sz w:val="22"/>
+                <w:szCs w:val="22"/>
+              </w:rPr>
+              <w:t>VARCHAR(</w:t>
+            </w:r>
+            <w:proofErr w:type="gramEnd"/>
+            <w:r>
+              <w:rPr>
+                <w:rFonts w:ascii="Calibri" w:hAnsi="Calibri" w:cs="Calibri"/>
+                <w:sz w:val="22"/>
+                <w:szCs w:val="22"/>
+              </w:rPr>
+              <w:t>100)</w:t>
             </w:r>
           </w:p>
         </w:tc>
@@ -1693,7 +1723,7 @@
                     <pic:cNvPicPr/>
                   </pic:nvPicPr>
                   <pic:blipFill>
-                    <a:blip r:embed="rId7"/>
+                    <a:blip r:embed="rId9"/>
                     <a:stretch>
                       <a:fillRect/>
                     </a:stretch>
@@ -2085,13 +2115,23 @@
                 <w:szCs w:val="22"/>
               </w:rPr>
             </w:pPr>
-            <w:r>
-              <w:rPr>
-                <w:rFonts w:ascii="Calibri" w:hAnsi="Calibri" w:cs="Calibri"/>
-                <w:sz w:val="22"/>
-                <w:szCs w:val="22"/>
-              </w:rPr>
-              <w:t>VARCHAR(50)</w:t>
+            <w:proofErr w:type="gramStart"/>
+            <w:r>
+              <w:rPr>
+                <w:rFonts w:ascii="Calibri" w:hAnsi="Calibri" w:cs="Calibri"/>
+                <w:sz w:val="22"/>
+                <w:szCs w:val="22"/>
+              </w:rPr>
+              <w:t>VARCHAR(</w:t>
+            </w:r>
+            <w:proofErr w:type="gramEnd"/>
+            <w:r>
+              <w:rPr>
+                <w:rFonts w:ascii="Calibri" w:hAnsi="Calibri" w:cs="Calibri"/>
+                <w:sz w:val="22"/>
+                <w:szCs w:val="22"/>
+              </w:rPr>
+              <w:t>50)</w:t>
             </w:r>
           </w:p>
         </w:tc>
@@ -2170,13 +2210,23 @@
                 <w:szCs w:val="22"/>
               </w:rPr>
             </w:pPr>
-            <w:r>
-              <w:rPr>
-                <w:rFonts w:ascii="Calibri" w:hAnsi="Calibri" w:cs="Calibri"/>
-                <w:sz w:val="22"/>
-                <w:szCs w:val="22"/>
-              </w:rPr>
-              <w:t>VARCHAR(50)</w:t>
+            <w:proofErr w:type="gramStart"/>
+            <w:r>
+              <w:rPr>
+                <w:rFonts w:ascii="Calibri" w:hAnsi="Calibri" w:cs="Calibri"/>
+                <w:sz w:val="22"/>
+                <w:szCs w:val="22"/>
+              </w:rPr>
+              <w:t>VARCHAR(</w:t>
+            </w:r>
+            <w:proofErr w:type="gramEnd"/>
+            <w:r>
+              <w:rPr>
+                <w:rFonts w:ascii="Calibri" w:hAnsi="Calibri" w:cs="Calibri"/>
+                <w:sz w:val="22"/>
+                <w:szCs w:val="22"/>
+              </w:rPr>
+              <w:t>50)</w:t>
             </w:r>
           </w:p>
         </w:tc>
@@ -2255,13 +2305,23 @@
                 <w:szCs w:val="22"/>
               </w:rPr>
             </w:pPr>
-            <w:r>
-              <w:rPr>
-                <w:rFonts w:ascii="Calibri" w:hAnsi="Calibri" w:cs="Calibri"/>
-                <w:sz w:val="22"/>
-                <w:szCs w:val="22"/>
-              </w:rPr>
-              <w:t>VARCHAR(15)</w:t>
+            <w:proofErr w:type="gramStart"/>
+            <w:r>
+              <w:rPr>
+                <w:rFonts w:ascii="Calibri" w:hAnsi="Calibri" w:cs="Calibri"/>
+                <w:sz w:val="22"/>
+                <w:szCs w:val="22"/>
+              </w:rPr>
+              <w:t>VARCHAR(</w:t>
+            </w:r>
+            <w:proofErr w:type="gramEnd"/>
+            <w:r>
+              <w:rPr>
+                <w:rFonts w:ascii="Calibri" w:hAnsi="Calibri" w:cs="Calibri"/>
+                <w:sz w:val="22"/>
+                <w:szCs w:val="22"/>
+              </w:rPr>
+              <w:t>15)</w:t>
             </w:r>
           </w:p>
         </w:tc>
@@ -2338,13 +2398,23 @@
                 <w:szCs w:val="22"/>
               </w:rPr>
             </w:pPr>
-            <w:r>
-              <w:rPr>
-                <w:rFonts w:ascii="Calibri" w:hAnsi="Calibri" w:cs="Calibri"/>
-                <w:sz w:val="22"/>
-                <w:szCs w:val="22"/>
-              </w:rPr>
-              <w:t>VARCHAR(100)</w:t>
+            <w:proofErr w:type="gramStart"/>
+            <w:r>
+              <w:rPr>
+                <w:rFonts w:ascii="Calibri" w:hAnsi="Calibri" w:cs="Calibri"/>
+                <w:sz w:val="22"/>
+                <w:szCs w:val="22"/>
+              </w:rPr>
+              <w:t>VARCHAR(</w:t>
+            </w:r>
+            <w:proofErr w:type="gramEnd"/>
+            <w:r>
+              <w:rPr>
+                <w:rFonts w:ascii="Calibri" w:hAnsi="Calibri" w:cs="Calibri"/>
+                <w:sz w:val="22"/>
+                <w:szCs w:val="22"/>
+              </w:rPr>
+              <w:t>100)</w:t>
             </w:r>
           </w:p>
         </w:tc>
@@ -2805,7 +2875,7 @@
                     <pic:cNvPicPr/>
                   </pic:nvPicPr>
                   <pic:blipFill>
-                    <a:blip r:embed="rId8"/>
+                    <a:blip r:embed="rId10"/>
                     <a:stretch>
                       <a:fillRect/>
                     </a:stretch>
@@ -3376,13 +3446,23 @@
                 <w:szCs w:val="22"/>
               </w:rPr>
             </w:pPr>
-            <w:r>
-              <w:rPr>
-                <w:rFonts w:ascii="Calibri" w:hAnsi="Calibri" w:cs="Calibri"/>
-                <w:sz w:val="22"/>
-                <w:szCs w:val="22"/>
-              </w:rPr>
-              <w:t>TINYINT(1)</w:t>
+            <w:proofErr w:type="gramStart"/>
+            <w:r>
+              <w:rPr>
+                <w:rFonts w:ascii="Calibri" w:hAnsi="Calibri" w:cs="Calibri"/>
+                <w:sz w:val="22"/>
+                <w:szCs w:val="22"/>
+              </w:rPr>
+              <w:t>TINYINT(</w:t>
+            </w:r>
+            <w:proofErr w:type="gramEnd"/>
+            <w:r>
+              <w:rPr>
+                <w:rFonts w:ascii="Calibri" w:hAnsi="Calibri" w:cs="Calibri"/>
+                <w:sz w:val="22"/>
+                <w:szCs w:val="22"/>
+              </w:rPr>
+              <w:t>1)</w:t>
             </w:r>
           </w:p>
         </w:tc>
@@ -3826,7 +3906,7 @@
                     <pic:cNvPicPr/>
                   </pic:nvPicPr>
                   <pic:blipFill>
-                    <a:blip r:embed="rId9"/>
+                    <a:blip r:embed="rId11"/>
                     <a:stretch>
                       <a:fillRect/>
                     </a:stretch>
@@ -4474,13 +4554,23 @@
                 <w:szCs w:val="22"/>
               </w:rPr>
             </w:pPr>
-            <w:r>
-              <w:rPr>
-                <w:rFonts w:ascii="Calibri" w:hAnsi="Calibri" w:cs="Calibri"/>
-                <w:sz w:val="22"/>
-                <w:szCs w:val="22"/>
-              </w:rPr>
-              <w:t>ENUM('New Booking', 'Cancelled')</w:t>
+            <w:proofErr w:type="gramStart"/>
+            <w:r>
+              <w:rPr>
+                <w:rFonts w:ascii="Calibri" w:hAnsi="Calibri" w:cs="Calibri"/>
+                <w:sz w:val="22"/>
+                <w:szCs w:val="22"/>
+              </w:rPr>
+              <w:t>ENUM(</w:t>
+            </w:r>
+            <w:proofErr w:type="gramEnd"/>
+            <w:r>
+              <w:rPr>
+                <w:rFonts w:ascii="Calibri" w:hAnsi="Calibri" w:cs="Calibri"/>
+                <w:sz w:val="22"/>
+                <w:szCs w:val="22"/>
+              </w:rPr>
+              <w:t>'New Booking', 'Cancelled')</w:t>
             </w:r>
           </w:p>
         </w:tc>
@@ -4656,7 +4746,16 @@
           <w:sz w:val="22"/>
           <w:szCs w:val="22"/>
         </w:rPr>
-        <w:t>Customer_Details</w:t>
+        <w:t>Customer_</w:t>
+      </w:r>
+      <w:proofErr w:type="gramStart"/>
+      <w:r>
+        <w:rPr>
+          <w:rFonts w:ascii="Calibri" w:hAnsi="Calibri" w:cs="Calibri"/>
+          <w:sz w:val="22"/>
+          <w:szCs w:val="22"/>
+        </w:rPr>
+        <w:t>Details</w:t>
       </w:r>
       <w:proofErr w:type="spellEnd"/>
       <w:r>
@@ -4668,6 +4767,7 @@
         <w:t>(</w:t>
       </w:r>
       <w:proofErr w:type="spellStart"/>
+      <w:proofErr w:type="gramEnd"/>
       <w:r>
         <w:rPr>
           <w:rFonts w:ascii="Calibri" w:hAnsi="Calibri" w:cs="Calibri"/>
@@ -4717,6 +4817,7 @@
         </w:rPr>
         <w:t xml:space="preserve"> → </w:t>
       </w:r>
+      <w:proofErr w:type="gramStart"/>
       <w:r>
         <w:rPr>
           <w:rFonts w:ascii="Calibri" w:hAnsi="Calibri" w:cs="Calibri"/>
@@ -4726,6 +4827,7 @@
         <w:t>Tables(</w:t>
       </w:r>
       <w:proofErr w:type="spellStart"/>
+      <w:proofErr w:type="gramEnd"/>
       <w:r>
         <w:rPr>
           <w:rFonts w:ascii="Calibri" w:hAnsi="Calibri" w:cs="Calibri"/>
@@ -5396,7 +5498,7 @@
                     <pic:cNvPicPr/>
                   </pic:nvPicPr>
                   <pic:blipFill>
-                    <a:blip r:embed="rId10"/>
+                    <a:blip r:embed="rId12"/>
                     <a:stretch>
                       <a:fillRect/>
                     </a:stretch>
@@ -5774,13 +5876,23 @@
                 <w:szCs w:val="22"/>
               </w:rPr>
             </w:pPr>
-            <w:r>
-              <w:rPr>
-                <w:rFonts w:ascii="Calibri" w:hAnsi="Calibri" w:cs="Calibri"/>
-                <w:sz w:val="22"/>
-                <w:szCs w:val="22"/>
-              </w:rPr>
-              <w:t>VARCHAR(100)</w:t>
+            <w:proofErr w:type="gramStart"/>
+            <w:r>
+              <w:rPr>
+                <w:rFonts w:ascii="Calibri" w:hAnsi="Calibri" w:cs="Calibri"/>
+                <w:sz w:val="22"/>
+                <w:szCs w:val="22"/>
+              </w:rPr>
+              <w:t>VARCHAR(</w:t>
+            </w:r>
+            <w:proofErr w:type="gramEnd"/>
+            <w:r>
+              <w:rPr>
+                <w:rFonts w:ascii="Calibri" w:hAnsi="Calibri" w:cs="Calibri"/>
+                <w:sz w:val="22"/>
+                <w:szCs w:val="22"/>
+              </w:rPr>
+              <w:t>100)</w:t>
             </w:r>
           </w:p>
         </w:tc>
@@ -5857,13 +5969,23 @@
                 <w:szCs w:val="22"/>
               </w:rPr>
             </w:pPr>
-            <w:r>
-              <w:rPr>
-                <w:rFonts w:ascii="Calibri" w:hAnsi="Calibri" w:cs="Calibri"/>
-                <w:sz w:val="22"/>
-                <w:szCs w:val="22"/>
-              </w:rPr>
-              <w:t>ENUM('Starters', 'Courses', 'Drinks', 'Desserts')</w:t>
+            <w:proofErr w:type="gramStart"/>
+            <w:r>
+              <w:rPr>
+                <w:rFonts w:ascii="Calibri" w:hAnsi="Calibri" w:cs="Calibri"/>
+                <w:sz w:val="22"/>
+                <w:szCs w:val="22"/>
+              </w:rPr>
+              <w:t>ENUM(</w:t>
+            </w:r>
+            <w:proofErr w:type="gramEnd"/>
+            <w:r>
+              <w:rPr>
+                <w:rFonts w:ascii="Calibri" w:hAnsi="Calibri" w:cs="Calibri"/>
+                <w:sz w:val="22"/>
+                <w:szCs w:val="22"/>
+              </w:rPr>
+              <w:t>'Starters', 'Courses', 'Drinks', 'Desserts')</w:t>
             </w:r>
           </w:p>
         </w:tc>
@@ -5940,13 +6062,23 @@
                 <w:szCs w:val="22"/>
               </w:rPr>
             </w:pPr>
-            <w:r>
-              <w:rPr>
-                <w:rFonts w:ascii="Calibri" w:hAnsi="Calibri" w:cs="Calibri"/>
-                <w:sz w:val="22"/>
-                <w:szCs w:val="22"/>
-              </w:rPr>
-              <w:t>DECIMAL(10,2)</w:t>
+            <w:proofErr w:type="gramStart"/>
+            <w:r>
+              <w:rPr>
+                <w:rFonts w:ascii="Calibri" w:hAnsi="Calibri" w:cs="Calibri"/>
+                <w:sz w:val="22"/>
+                <w:szCs w:val="22"/>
+              </w:rPr>
+              <w:t>DECIMAL(</w:t>
+            </w:r>
+            <w:proofErr w:type="gramEnd"/>
+            <w:r>
+              <w:rPr>
+                <w:rFonts w:ascii="Calibri" w:hAnsi="Calibri" w:cs="Calibri"/>
+                <w:sz w:val="22"/>
+                <w:szCs w:val="22"/>
+              </w:rPr>
+              <w:t>10,2)</w:t>
             </w:r>
           </w:p>
         </w:tc>
@@ -5972,7 +6104,25 @@
                 <w:sz w:val="22"/>
                 <w:szCs w:val="22"/>
               </w:rPr>
-              <w:t>Cost of the menu item, with two decimal precision.</w:t>
+              <w:t xml:space="preserve">Cost of the menu item, with two decimal </w:t>
+            </w:r>
+            <w:proofErr w:type="gramStart"/>
+            <w:r>
+              <w:rPr>
+                <w:rFonts w:ascii="Calibri" w:hAnsi="Calibri" w:cs="Calibri"/>
+                <w:sz w:val="22"/>
+                <w:szCs w:val="22"/>
+              </w:rPr>
+              <w:t>precision</w:t>
+            </w:r>
+            <w:proofErr w:type="gramEnd"/>
+            <w:r>
+              <w:rPr>
+                <w:rFonts w:ascii="Calibri" w:hAnsi="Calibri" w:cs="Calibri"/>
+                <w:sz w:val="22"/>
+                <w:szCs w:val="22"/>
+              </w:rPr>
+              <w:t>.</w:t>
             </w:r>
           </w:p>
         </w:tc>
@@ -6302,7 +6452,7 @@
                     <pic:cNvPicPr/>
                   </pic:nvPicPr>
                   <pic:blipFill>
-                    <a:blip r:embed="rId11"/>
+                    <a:blip r:embed="rId13"/>
                     <a:stretch>
                       <a:fillRect/>
                     </a:stretch>
@@ -6712,13 +6862,23 @@
                 <w:szCs w:val="22"/>
               </w:rPr>
             </w:pPr>
-            <w:r>
-              <w:rPr>
-                <w:rFonts w:ascii="Calibri" w:hAnsi="Calibri" w:cs="Calibri"/>
-                <w:sz w:val="22"/>
-                <w:szCs w:val="22"/>
-              </w:rPr>
-              <w:t>VARCHAR(50)</w:t>
+            <w:proofErr w:type="gramStart"/>
+            <w:r>
+              <w:rPr>
+                <w:rFonts w:ascii="Calibri" w:hAnsi="Calibri" w:cs="Calibri"/>
+                <w:sz w:val="22"/>
+                <w:szCs w:val="22"/>
+              </w:rPr>
+              <w:t>VARCHAR(</w:t>
+            </w:r>
+            <w:proofErr w:type="gramEnd"/>
+            <w:r>
+              <w:rPr>
+                <w:rFonts w:ascii="Calibri" w:hAnsi="Calibri" w:cs="Calibri"/>
+                <w:sz w:val="22"/>
+                <w:szCs w:val="22"/>
+              </w:rPr>
+              <w:t>50)</w:t>
             </w:r>
           </w:p>
         </w:tc>
@@ -6797,13 +6957,23 @@
                 <w:szCs w:val="22"/>
               </w:rPr>
             </w:pPr>
-            <w:r>
-              <w:rPr>
-                <w:rFonts w:ascii="Calibri" w:hAnsi="Calibri" w:cs="Calibri"/>
-                <w:sz w:val="22"/>
-                <w:szCs w:val="22"/>
-              </w:rPr>
-              <w:t>VARCHAR(50)</w:t>
+            <w:proofErr w:type="gramStart"/>
+            <w:r>
+              <w:rPr>
+                <w:rFonts w:ascii="Calibri" w:hAnsi="Calibri" w:cs="Calibri"/>
+                <w:sz w:val="22"/>
+                <w:szCs w:val="22"/>
+              </w:rPr>
+              <w:t>VARCHAR(</w:t>
+            </w:r>
+            <w:proofErr w:type="gramEnd"/>
+            <w:r>
+              <w:rPr>
+                <w:rFonts w:ascii="Calibri" w:hAnsi="Calibri" w:cs="Calibri"/>
+                <w:sz w:val="22"/>
+                <w:szCs w:val="22"/>
+              </w:rPr>
+              <w:t>50)</w:t>
             </w:r>
           </w:p>
         </w:tc>
@@ -6880,13 +7050,23 @@
                 <w:szCs w:val="22"/>
               </w:rPr>
             </w:pPr>
-            <w:r>
-              <w:rPr>
-                <w:rFonts w:ascii="Calibri" w:hAnsi="Calibri" w:cs="Calibri"/>
-                <w:sz w:val="22"/>
-                <w:szCs w:val="22"/>
-              </w:rPr>
-              <w:t>VARCHAR(45)</w:t>
+            <w:proofErr w:type="gramStart"/>
+            <w:r>
+              <w:rPr>
+                <w:rFonts w:ascii="Calibri" w:hAnsi="Calibri" w:cs="Calibri"/>
+                <w:sz w:val="22"/>
+                <w:szCs w:val="22"/>
+              </w:rPr>
+              <w:t>VARCHAR(</w:t>
+            </w:r>
+            <w:proofErr w:type="gramEnd"/>
+            <w:r>
+              <w:rPr>
+                <w:rFonts w:ascii="Calibri" w:hAnsi="Calibri" w:cs="Calibri"/>
+                <w:sz w:val="22"/>
+                <w:szCs w:val="22"/>
+              </w:rPr>
+              <w:t>45)</w:t>
             </w:r>
           </w:p>
         </w:tc>
@@ -6963,13 +7143,23 @@
                 <w:szCs w:val="22"/>
               </w:rPr>
             </w:pPr>
-            <w:r>
-              <w:rPr>
-                <w:rFonts w:ascii="Calibri" w:hAnsi="Calibri" w:cs="Calibri"/>
-                <w:sz w:val="22"/>
-                <w:szCs w:val="22"/>
-              </w:rPr>
-              <w:t>DECIMAL(10,2)</w:t>
+            <w:proofErr w:type="gramStart"/>
+            <w:r>
+              <w:rPr>
+                <w:rFonts w:ascii="Calibri" w:hAnsi="Calibri" w:cs="Calibri"/>
+                <w:sz w:val="22"/>
+                <w:szCs w:val="22"/>
+              </w:rPr>
+              <w:t>DECIMAL(</w:t>
+            </w:r>
+            <w:proofErr w:type="gramEnd"/>
+            <w:r>
+              <w:rPr>
+                <w:rFonts w:ascii="Calibri" w:hAnsi="Calibri" w:cs="Calibri"/>
+                <w:sz w:val="22"/>
+                <w:szCs w:val="22"/>
+              </w:rPr>
+              <w:t>10,2)</w:t>
             </w:r>
           </w:p>
         </w:tc>
@@ -7350,7 +7540,7 @@
                     <pic:cNvPicPr/>
                   </pic:nvPicPr>
                   <pic:blipFill>
-                    <a:blip r:embed="rId12"/>
+                    <a:blip r:embed="rId14"/>
                     <a:stretch>
                       <a:fillRect/>
                     </a:stretch>
@@ -7983,13 +8173,23 @@
                 <w:szCs w:val="22"/>
               </w:rPr>
             </w:pPr>
-            <w:r>
-              <w:rPr>
-                <w:rFonts w:ascii="Calibri" w:hAnsi="Calibri" w:cs="Calibri"/>
-                <w:sz w:val="22"/>
-                <w:szCs w:val="22"/>
-              </w:rPr>
-              <w:t>DECIMAL(10,2)</w:t>
+            <w:proofErr w:type="gramStart"/>
+            <w:r>
+              <w:rPr>
+                <w:rFonts w:ascii="Calibri" w:hAnsi="Calibri" w:cs="Calibri"/>
+                <w:sz w:val="22"/>
+                <w:szCs w:val="22"/>
+              </w:rPr>
+              <w:t>DECIMAL(</w:t>
+            </w:r>
+            <w:proofErr w:type="gramEnd"/>
+            <w:r>
+              <w:rPr>
+                <w:rFonts w:ascii="Calibri" w:hAnsi="Calibri" w:cs="Calibri"/>
+                <w:sz w:val="22"/>
+                <w:szCs w:val="22"/>
+              </w:rPr>
+              <w:t>10,2)</w:t>
             </w:r>
           </w:p>
         </w:tc>
@@ -8272,7 +8472,16 @@
           <w:sz w:val="22"/>
           <w:szCs w:val="22"/>
         </w:rPr>
-        <w:t>Customer_Details</w:t>
+        <w:t>Customer_</w:t>
+      </w:r>
+      <w:proofErr w:type="gramStart"/>
+      <w:r>
+        <w:rPr>
+          <w:rFonts w:ascii="Calibri" w:hAnsi="Calibri" w:cs="Calibri"/>
+          <w:sz w:val="22"/>
+          <w:szCs w:val="22"/>
+        </w:rPr>
+        <w:t>Details</w:t>
       </w:r>
       <w:proofErr w:type="spellEnd"/>
       <w:r>
@@ -8284,6 +8493,7 @@
         <w:t>(</w:t>
       </w:r>
       <w:proofErr w:type="spellStart"/>
+      <w:proofErr w:type="gramEnd"/>
       <w:r>
         <w:rPr>
           <w:rFonts w:ascii="Calibri" w:hAnsi="Calibri" w:cs="Calibri"/>
@@ -8351,7 +8561,16 @@
           <w:sz w:val="22"/>
           <w:szCs w:val="22"/>
         </w:rPr>
-        <w:t>Staff_Information</w:t>
+        <w:t>Staff_</w:t>
+      </w:r>
+      <w:proofErr w:type="gramStart"/>
+      <w:r>
+        <w:rPr>
+          <w:rFonts w:ascii="Calibri" w:hAnsi="Calibri" w:cs="Calibri"/>
+          <w:sz w:val="22"/>
+          <w:szCs w:val="22"/>
+        </w:rPr>
+        <w:t>Information</w:t>
       </w:r>
       <w:proofErr w:type="spellEnd"/>
       <w:r>
@@ -8363,6 +8582,7 @@
         <w:t>(</w:t>
       </w:r>
       <w:proofErr w:type="spellStart"/>
+      <w:proofErr w:type="gramEnd"/>
       <w:r>
         <w:rPr>
           <w:rFonts w:ascii="Calibri" w:hAnsi="Calibri" w:cs="Calibri"/>
@@ -8421,9 +8641,19 @@
           <w:sz w:val="22"/>
           <w:szCs w:val="22"/>
         </w:rPr>
-        <w:t xml:space="preserve"> → Bookings(</w:t>
+        <w:t xml:space="preserve"> → </w:t>
+      </w:r>
+      <w:proofErr w:type="gramStart"/>
+      <w:r>
+        <w:rPr>
+          <w:rFonts w:ascii="Calibri" w:hAnsi="Calibri" w:cs="Calibri"/>
+          <w:sz w:val="22"/>
+          <w:szCs w:val="22"/>
+        </w:rPr>
+        <w:t>Bookings(</w:t>
       </w:r>
       <w:proofErr w:type="spellStart"/>
+      <w:proofErr w:type="gramEnd"/>
       <w:r>
         <w:rPr>
           <w:rFonts w:ascii="Calibri" w:hAnsi="Calibri" w:cs="Calibri"/>
@@ -8779,7 +9009,7 @@
                     <pic:cNvPicPr/>
                   </pic:nvPicPr>
                   <pic:blipFill>
-                    <a:blip r:embed="rId13"/>
+                    <a:blip r:embed="rId15"/>
                     <a:stretch>
                       <a:fillRect/>
                     </a:stretch>
@@ -9626,9 +9856,19 @@
           <w:sz w:val="22"/>
           <w:szCs w:val="22"/>
         </w:rPr>
-        <w:t xml:space="preserve"> → Orders(</w:t>
+        <w:t xml:space="preserve"> → </w:t>
+      </w:r>
+      <w:proofErr w:type="gramStart"/>
+      <w:r>
+        <w:rPr>
+          <w:rFonts w:ascii="Calibri" w:hAnsi="Calibri" w:cs="Calibri"/>
+          <w:sz w:val="22"/>
+          <w:szCs w:val="22"/>
+        </w:rPr>
+        <w:t>Orders(</w:t>
       </w:r>
       <w:proofErr w:type="spellStart"/>
+      <w:proofErr w:type="gramEnd"/>
       <w:r>
         <w:rPr>
           <w:rFonts w:ascii="Calibri" w:hAnsi="Calibri" w:cs="Calibri"/>
@@ -9908,7 +10148,7 @@
                     <pic:cNvPicPr/>
                   </pic:nvPicPr>
                   <pic:blipFill>
-                    <a:blip r:embed="rId14"/>
+                    <a:blip r:embed="rId16"/>
                     <a:stretch>
                       <a:fillRect/>
                     </a:stretch>
@@ -10592,13 +10832,23 @@
                 <w:szCs w:val="22"/>
               </w:rPr>
             </w:pPr>
-            <w:r>
-              <w:rPr>
-                <w:rFonts w:ascii="Calibri" w:hAnsi="Calibri" w:cs="Calibri"/>
-                <w:sz w:val="22"/>
-                <w:szCs w:val="22"/>
-              </w:rPr>
-              <w:t>DECIMAL(10,2)</w:t>
+            <w:proofErr w:type="gramStart"/>
+            <w:r>
+              <w:rPr>
+                <w:rFonts w:ascii="Calibri" w:hAnsi="Calibri" w:cs="Calibri"/>
+                <w:sz w:val="22"/>
+                <w:szCs w:val="22"/>
+              </w:rPr>
+              <w:t>DECIMAL(</w:t>
+            </w:r>
+            <w:proofErr w:type="gramEnd"/>
+            <w:r>
+              <w:rPr>
+                <w:rFonts w:ascii="Calibri" w:hAnsi="Calibri" w:cs="Calibri"/>
+                <w:sz w:val="22"/>
+                <w:szCs w:val="22"/>
+              </w:rPr>
+              <w:t>10,2)</w:t>
             </w:r>
           </w:p>
         </w:tc>
@@ -10678,13 +10928,23 @@
                 <w:szCs w:val="22"/>
               </w:rPr>
             </w:pPr>
-            <w:r>
-              <w:rPr>
-                <w:rFonts w:ascii="Calibri" w:hAnsi="Calibri" w:cs="Calibri"/>
-                <w:sz w:val="22"/>
-                <w:szCs w:val="22"/>
-              </w:rPr>
-              <w:t>DECIMAL(10,2)</w:t>
+            <w:proofErr w:type="gramStart"/>
+            <w:r>
+              <w:rPr>
+                <w:rFonts w:ascii="Calibri" w:hAnsi="Calibri" w:cs="Calibri"/>
+                <w:sz w:val="22"/>
+                <w:szCs w:val="22"/>
+              </w:rPr>
+              <w:t>DECIMAL(</w:t>
+            </w:r>
+            <w:proofErr w:type="gramEnd"/>
+            <w:r>
+              <w:rPr>
+                <w:rFonts w:ascii="Calibri" w:hAnsi="Calibri" w:cs="Calibri"/>
+                <w:sz w:val="22"/>
+                <w:szCs w:val="22"/>
+              </w:rPr>
+              <w:t>10,2)</w:t>
             </w:r>
           </w:p>
         </w:tc>
@@ -10904,9 +11164,19 @@
           <w:sz w:val="22"/>
           <w:szCs w:val="22"/>
         </w:rPr>
-        <w:t xml:space="preserve"> → Orders(</w:t>
+        <w:t xml:space="preserve"> → </w:t>
+      </w:r>
+      <w:proofErr w:type="gramStart"/>
+      <w:r>
+        <w:rPr>
+          <w:rFonts w:ascii="Calibri" w:hAnsi="Calibri" w:cs="Calibri"/>
+          <w:sz w:val="22"/>
+          <w:szCs w:val="22"/>
+        </w:rPr>
+        <w:t>Orders(</w:t>
       </w:r>
       <w:proofErr w:type="spellStart"/>
+      <w:proofErr w:type="gramEnd"/>
       <w:r>
         <w:rPr>
           <w:rFonts w:ascii="Calibri" w:hAnsi="Calibri" w:cs="Calibri"/>
@@ -10965,9 +11235,19 @@
           <w:sz w:val="22"/>
           <w:szCs w:val="22"/>
         </w:rPr>
-        <w:t xml:space="preserve"> → Menu(</w:t>
+        <w:t xml:space="preserve"> → </w:t>
+      </w:r>
+      <w:proofErr w:type="gramStart"/>
+      <w:r>
+        <w:rPr>
+          <w:rFonts w:ascii="Calibri" w:hAnsi="Calibri" w:cs="Calibri"/>
+          <w:sz w:val="22"/>
+          <w:szCs w:val="22"/>
+        </w:rPr>
+        <w:t>Menu(</w:t>
       </w:r>
       <w:proofErr w:type="spellStart"/>
+      <w:proofErr w:type="gramEnd"/>
       <w:r>
         <w:rPr>
           <w:rFonts w:ascii="Calibri" w:hAnsi="Calibri" w:cs="Calibri"/>
@@ -11077,7 +11357,25 @@
           <w:sz w:val="22"/>
           <w:szCs w:val="22"/>
         </w:rPr>
-        <w:t xml:space="preserve"> (not virtual), and recalculated based on quantity and price.</w:t>
+        <w:t xml:space="preserve"> (not virtual</w:t>
+      </w:r>
+      <w:proofErr w:type="gramStart"/>
+      <w:r>
+        <w:rPr>
+          <w:rFonts w:ascii="Calibri" w:hAnsi="Calibri" w:cs="Calibri"/>
+          <w:sz w:val="22"/>
+          <w:szCs w:val="22"/>
+        </w:rPr>
+        <w:t>), and</w:t>
+      </w:r>
+      <w:proofErr w:type="gramEnd"/>
+      <w:r>
+        <w:rPr>
+          <w:rFonts w:ascii="Calibri" w:hAnsi="Calibri" w:cs="Calibri"/>
+          <w:sz w:val="22"/>
+          <w:szCs w:val="22"/>
+        </w:rPr>
+        <w:t xml:space="preserve"> recalculated based on quantity and price.</w:t>
       </w:r>
     </w:p>
     <w:p>
@@ -11733,6 +12031,17 @@
         </w:rPr>
         <w:t xml:space="preserve"> Procedure</w:t>
       </w:r>
+      <w:r>
+        <w:rPr>
+          <w:rFonts w:ascii="Calibri" w:hAnsi="Calibri" w:cs="Calibri"/>
+          <w:b/>
+          <w:bCs/>
+          <w:sz w:val="22"/>
+          <w:szCs w:val="22"/>
+          <w:u w:val="single"/>
+        </w:rPr>
+        <w:t xml:space="preserve"> 1</w:t>
+      </w:r>
     </w:p>
     <w:p>
       <w:pPr>
@@ -11922,13 +12231,17 @@
       <w:pPr>
         <w:rPr>
           <w:rFonts w:ascii="Calibri" w:hAnsi="Calibri" w:cs="Calibri"/>
-          <w:sz w:val="22"/>
-          <w:szCs w:val="22"/>
-        </w:rPr>
-      </w:pPr>
-      <w:r>
-        <w:rPr>
-          <w:rFonts w:ascii="Calibri" w:hAnsi="Calibri" w:cs="Calibri"/>
+          <w:i/>
+          <w:iCs/>
+          <w:sz w:val="22"/>
+          <w:szCs w:val="22"/>
+        </w:rPr>
+      </w:pPr>
+      <w:r>
+        <w:rPr>
+          <w:rFonts w:ascii="Calibri" w:hAnsi="Calibri" w:cs="Calibri"/>
+          <w:i/>
+          <w:iCs/>
           <w:sz w:val="22"/>
           <w:szCs w:val="22"/>
         </w:rPr>
@@ -11939,30 +12252,50 @@
       <w:pPr>
         <w:rPr>
           <w:rFonts w:ascii="Calibri" w:hAnsi="Calibri" w:cs="Calibri"/>
-          <w:sz w:val="22"/>
-          <w:szCs w:val="22"/>
-        </w:rPr>
-      </w:pPr>
-      <w:r>
-        <w:rPr>
-          <w:rFonts w:ascii="Calibri" w:hAnsi="Calibri" w:cs="Calibri"/>
-          <w:sz w:val="22"/>
-          <w:szCs w:val="22"/>
-        </w:rPr>
-        <w:t>CREATE PROCEDURE `AddMultipleItemsToOrder`(</w:t>
-      </w:r>
-    </w:p>
-    <w:p>
-      <w:pPr>
-        <w:rPr>
-          <w:rFonts w:ascii="Calibri" w:hAnsi="Calibri" w:cs="Calibri"/>
-          <w:sz w:val="22"/>
-          <w:szCs w:val="22"/>
-        </w:rPr>
-      </w:pPr>
-      <w:r>
-        <w:rPr>
-          <w:rFonts w:ascii="Calibri" w:hAnsi="Calibri" w:cs="Calibri"/>
+          <w:i/>
+          <w:iCs/>
+          <w:sz w:val="22"/>
+          <w:szCs w:val="22"/>
+        </w:rPr>
+      </w:pPr>
+      <w:r>
+        <w:rPr>
+          <w:rFonts w:ascii="Calibri" w:hAnsi="Calibri" w:cs="Calibri"/>
+          <w:i/>
+          <w:iCs/>
+          <w:sz w:val="22"/>
+          <w:szCs w:val="22"/>
+        </w:rPr>
+        <w:t>CREATE PROCEDURE `AddMultipleItemsToOrder</w:t>
+      </w:r>
+      <w:proofErr w:type="gramStart"/>
+      <w:r>
+        <w:rPr>
+          <w:rFonts w:ascii="Calibri" w:hAnsi="Calibri" w:cs="Calibri"/>
+          <w:i/>
+          <w:iCs/>
+          <w:sz w:val="22"/>
+          <w:szCs w:val="22"/>
+        </w:rPr>
+        <w:t>`(</w:t>
+      </w:r>
+      <w:proofErr w:type="gramEnd"/>
+    </w:p>
+    <w:p>
+      <w:pPr>
+        <w:rPr>
+          <w:rFonts w:ascii="Calibri" w:hAnsi="Calibri" w:cs="Calibri"/>
+          <w:i/>
+          <w:iCs/>
+          <w:sz w:val="22"/>
+          <w:szCs w:val="22"/>
+        </w:rPr>
+      </w:pPr>
+      <w:r>
+        <w:rPr>
+          <w:rFonts w:ascii="Calibri" w:hAnsi="Calibri" w:cs="Calibri"/>
+          <w:i/>
+          <w:iCs/>
           <w:sz w:val="22"/>
           <w:szCs w:val="22"/>
         </w:rPr>
@@ -11972,6 +12305,8 @@
       <w:r>
         <w:rPr>
           <w:rFonts w:ascii="Calibri" w:hAnsi="Calibri" w:cs="Calibri"/>
+          <w:i/>
+          <w:iCs/>
           <w:sz w:val="22"/>
           <w:szCs w:val="22"/>
         </w:rPr>
@@ -11981,6 +12316,8 @@
       <w:r>
         <w:rPr>
           <w:rFonts w:ascii="Calibri" w:hAnsi="Calibri" w:cs="Calibri"/>
+          <w:i/>
+          <w:iCs/>
           <w:sz w:val="22"/>
           <w:szCs w:val="22"/>
         </w:rPr>
@@ -11991,13 +12328,17 @@
       <w:pPr>
         <w:rPr>
           <w:rFonts w:ascii="Calibri" w:hAnsi="Calibri" w:cs="Calibri"/>
-          <w:sz w:val="22"/>
-          <w:szCs w:val="22"/>
-        </w:rPr>
-      </w:pPr>
-      <w:r>
-        <w:rPr>
-          <w:rFonts w:ascii="Calibri" w:hAnsi="Calibri" w:cs="Calibri"/>
+          <w:i/>
+          <w:iCs/>
+          <w:sz w:val="22"/>
+          <w:szCs w:val="22"/>
+        </w:rPr>
+      </w:pPr>
+      <w:r>
+        <w:rPr>
+          <w:rFonts w:ascii="Calibri" w:hAnsi="Calibri" w:cs="Calibri"/>
+          <w:i/>
+          <w:iCs/>
           <w:sz w:val="22"/>
           <w:szCs w:val="22"/>
         </w:rPr>
@@ -12007,6 +12348,8 @@
       <w:r>
         <w:rPr>
           <w:rFonts w:ascii="Calibri" w:hAnsi="Calibri" w:cs="Calibri"/>
+          <w:i/>
+          <w:iCs/>
           <w:sz w:val="22"/>
           <w:szCs w:val="22"/>
         </w:rPr>
@@ -12016,6 +12359,8 @@
       <w:r>
         <w:rPr>
           <w:rFonts w:ascii="Calibri" w:hAnsi="Calibri" w:cs="Calibri"/>
+          <w:i/>
+          <w:iCs/>
           <w:sz w:val="22"/>
           <w:szCs w:val="22"/>
         </w:rPr>
@@ -12026,13 +12371,17 @@
       <w:pPr>
         <w:rPr>
           <w:rFonts w:ascii="Calibri" w:hAnsi="Calibri" w:cs="Calibri"/>
-          <w:sz w:val="22"/>
-          <w:szCs w:val="22"/>
-        </w:rPr>
-      </w:pPr>
-      <w:r>
-        <w:rPr>
-          <w:rFonts w:ascii="Calibri" w:hAnsi="Calibri" w:cs="Calibri"/>
+          <w:i/>
+          <w:iCs/>
+          <w:sz w:val="22"/>
+          <w:szCs w:val="22"/>
+        </w:rPr>
+      </w:pPr>
+      <w:r>
+        <w:rPr>
+          <w:rFonts w:ascii="Calibri" w:hAnsi="Calibri" w:cs="Calibri"/>
+          <w:i/>
+          <w:iCs/>
           <w:sz w:val="22"/>
           <w:szCs w:val="22"/>
         </w:rPr>
@@ -12042,6 +12391,8 @@
       <w:r>
         <w:rPr>
           <w:rFonts w:ascii="Calibri" w:hAnsi="Calibri" w:cs="Calibri"/>
+          <w:i/>
+          <w:iCs/>
           <w:sz w:val="22"/>
           <w:szCs w:val="22"/>
         </w:rPr>
@@ -12051,6 +12402,8 @@
       <w:r>
         <w:rPr>
           <w:rFonts w:ascii="Calibri" w:hAnsi="Calibri" w:cs="Calibri"/>
+          <w:i/>
+          <w:iCs/>
           <w:sz w:val="22"/>
           <w:szCs w:val="22"/>
         </w:rPr>
@@ -12061,14 +12414,18 @@
       <w:pPr>
         <w:rPr>
           <w:rFonts w:ascii="Calibri" w:hAnsi="Calibri" w:cs="Calibri"/>
-          <w:sz w:val="22"/>
-          <w:szCs w:val="22"/>
-          <w:u w:val="single"/>
-        </w:rPr>
-      </w:pPr>
-      <w:r>
-        <w:rPr>
-          <w:rFonts w:ascii="Calibri" w:hAnsi="Calibri" w:cs="Calibri"/>
+          <w:i/>
+          <w:iCs/>
+          <w:sz w:val="22"/>
+          <w:szCs w:val="22"/>
+          <w:u w:val="single"/>
+        </w:rPr>
+      </w:pPr>
+      <w:r>
+        <w:rPr>
+          <w:rFonts w:ascii="Calibri" w:hAnsi="Calibri" w:cs="Calibri"/>
+          <w:i/>
+          <w:iCs/>
           <w:sz w:val="22"/>
           <w:szCs w:val="22"/>
           <w:u w:val="single"/>
@@ -12275,13 +12632,17 @@
       <w:pPr>
         <w:rPr>
           <w:rFonts w:ascii="Calibri" w:hAnsi="Calibri" w:cs="Calibri"/>
-          <w:sz w:val="22"/>
-          <w:szCs w:val="22"/>
-        </w:rPr>
-      </w:pPr>
-      <w:r>
-        <w:rPr>
-          <w:rFonts w:ascii="Calibri" w:hAnsi="Calibri" w:cs="Calibri"/>
+          <w:i/>
+          <w:iCs/>
+          <w:sz w:val="22"/>
+          <w:szCs w:val="22"/>
+        </w:rPr>
+      </w:pPr>
+      <w:r>
+        <w:rPr>
+          <w:rFonts w:ascii="Calibri" w:hAnsi="Calibri" w:cs="Calibri"/>
+          <w:i/>
+          <w:iCs/>
           <w:sz w:val="22"/>
           <w:szCs w:val="22"/>
         </w:rPr>
@@ -12351,40 +12712,62 @@
       <w:pPr>
         <w:rPr>
           <w:rFonts w:ascii="Calibri" w:hAnsi="Calibri" w:cs="Calibri"/>
-          <w:sz w:val="22"/>
-          <w:szCs w:val="22"/>
-          <w:u w:val="single"/>
-        </w:rPr>
-      </w:pPr>
-    </w:p>
-    <w:p>
-      <w:pPr>
-        <w:rPr>
-          <w:rFonts w:ascii="Calibri" w:hAnsi="Calibri" w:cs="Calibri"/>
-          <w:sz w:val="22"/>
-          <w:szCs w:val="22"/>
-        </w:rPr>
-      </w:pPr>
-      <w:r>
-        <w:rPr>
-          <w:rFonts w:ascii="Calibri" w:hAnsi="Calibri" w:cs="Calibri"/>
-          <w:sz w:val="22"/>
-          <w:szCs w:val="22"/>
-        </w:rPr>
-        <w:t>DECLARE done INT DEFAULT 0;</w:t>
-      </w:r>
-    </w:p>
-    <w:p>
-      <w:pPr>
-        <w:rPr>
-          <w:rFonts w:ascii="Calibri" w:hAnsi="Calibri" w:cs="Calibri"/>
-          <w:sz w:val="22"/>
-          <w:szCs w:val="22"/>
-        </w:rPr>
-      </w:pPr>
-      <w:r>
-        <w:rPr>
-          <w:rFonts w:ascii="Calibri" w:hAnsi="Calibri" w:cs="Calibri"/>
+          <w:i/>
+          <w:iCs/>
+          <w:sz w:val="22"/>
+          <w:szCs w:val="22"/>
+          <w:u w:val="single"/>
+        </w:rPr>
+      </w:pPr>
+    </w:p>
+    <w:p>
+      <w:pPr>
+        <w:rPr>
+          <w:rFonts w:ascii="Calibri" w:hAnsi="Calibri" w:cs="Calibri"/>
+          <w:i/>
+          <w:iCs/>
+          <w:sz w:val="22"/>
+          <w:szCs w:val="22"/>
+        </w:rPr>
+      </w:pPr>
+      <w:r>
+        <w:rPr>
+          <w:rFonts w:ascii="Calibri" w:hAnsi="Calibri" w:cs="Calibri"/>
+          <w:i/>
+          <w:iCs/>
+          <w:sz w:val="22"/>
+          <w:szCs w:val="22"/>
+        </w:rPr>
+        <w:t xml:space="preserve">DECLARE done INT DEFAULT </w:t>
+      </w:r>
+      <w:proofErr w:type="gramStart"/>
+      <w:r>
+        <w:rPr>
+          <w:rFonts w:ascii="Calibri" w:hAnsi="Calibri" w:cs="Calibri"/>
+          <w:i/>
+          <w:iCs/>
+          <w:sz w:val="22"/>
+          <w:szCs w:val="22"/>
+        </w:rPr>
+        <w:t>0;</w:t>
+      </w:r>
+      <w:proofErr w:type="gramEnd"/>
+    </w:p>
+    <w:p>
+      <w:pPr>
+        <w:rPr>
+          <w:rFonts w:ascii="Calibri" w:hAnsi="Calibri" w:cs="Calibri"/>
+          <w:i/>
+          <w:iCs/>
+          <w:sz w:val="22"/>
+          <w:szCs w:val="22"/>
+        </w:rPr>
+      </w:pPr>
+      <w:r>
+        <w:rPr>
+          <w:rFonts w:ascii="Calibri" w:hAnsi="Calibri" w:cs="Calibri"/>
+          <w:i/>
+          <w:iCs/>
           <w:sz w:val="22"/>
           <w:szCs w:val="22"/>
         </w:rPr>
@@ -12394,6 +12777,8 @@
       <w:r>
         <w:rPr>
           <w:rFonts w:ascii="Calibri" w:hAnsi="Calibri" w:cs="Calibri"/>
+          <w:i/>
+          <w:iCs/>
           <w:sz w:val="22"/>
           <w:szCs w:val="22"/>
         </w:rPr>
@@ -12403,23 +12788,41 @@
       <w:r>
         <w:rPr>
           <w:rFonts w:ascii="Calibri" w:hAnsi="Calibri" w:cs="Calibri"/>
-          <w:sz w:val="22"/>
-          <w:szCs w:val="22"/>
-        </w:rPr>
-        <w:t xml:space="preserve"> INT;</w:t>
-      </w:r>
-    </w:p>
-    <w:p>
-      <w:pPr>
-        <w:rPr>
-          <w:rFonts w:ascii="Calibri" w:hAnsi="Calibri" w:cs="Calibri"/>
-          <w:sz w:val="22"/>
-          <w:szCs w:val="22"/>
-        </w:rPr>
-      </w:pPr>
-      <w:r>
-        <w:rPr>
-          <w:rFonts w:ascii="Calibri" w:hAnsi="Calibri" w:cs="Calibri"/>
+          <w:i/>
+          <w:iCs/>
+          <w:sz w:val="22"/>
+          <w:szCs w:val="22"/>
+        </w:rPr>
+        <w:t xml:space="preserve"> </w:t>
+      </w:r>
+      <w:proofErr w:type="gramStart"/>
+      <w:r>
+        <w:rPr>
+          <w:rFonts w:ascii="Calibri" w:hAnsi="Calibri" w:cs="Calibri"/>
+          <w:i/>
+          <w:iCs/>
+          <w:sz w:val="22"/>
+          <w:szCs w:val="22"/>
+        </w:rPr>
+        <w:t>INT;</w:t>
+      </w:r>
+      <w:proofErr w:type="gramEnd"/>
+    </w:p>
+    <w:p>
+      <w:pPr>
+        <w:rPr>
+          <w:rFonts w:ascii="Calibri" w:hAnsi="Calibri" w:cs="Calibri"/>
+          <w:i/>
+          <w:iCs/>
+          <w:sz w:val="22"/>
+          <w:szCs w:val="22"/>
+        </w:rPr>
+      </w:pPr>
+      <w:r>
+        <w:rPr>
+          <w:rFonts w:ascii="Calibri" w:hAnsi="Calibri" w:cs="Calibri"/>
+          <w:i/>
+          <w:iCs/>
           <w:sz w:val="22"/>
           <w:szCs w:val="22"/>
         </w:rPr>
@@ -12429,6 +12832,8 @@
       <w:r>
         <w:rPr>
           <w:rFonts w:ascii="Calibri" w:hAnsi="Calibri" w:cs="Calibri"/>
+          <w:i/>
+          <w:iCs/>
           <w:sz w:val="22"/>
           <w:szCs w:val="22"/>
         </w:rPr>
@@ -12438,23 +12843,41 @@
       <w:r>
         <w:rPr>
           <w:rFonts w:ascii="Calibri" w:hAnsi="Calibri" w:cs="Calibri"/>
-          <w:sz w:val="22"/>
-          <w:szCs w:val="22"/>
-        </w:rPr>
-        <w:t xml:space="preserve"> INT;</w:t>
-      </w:r>
-    </w:p>
-    <w:p>
-      <w:pPr>
-        <w:rPr>
-          <w:rFonts w:ascii="Calibri" w:hAnsi="Calibri" w:cs="Calibri"/>
-          <w:sz w:val="22"/>
-          <w:szCs w:val="22"/>
-        </w:rPr>
-      </w:pPr>
-      <w:r>
-        <w:rPr>
-          <w:rFonts w:ascii="Calibri" w:hAnsi="Calibri" w:cs="Calibri"/>
+          <w:i/>
+          <w:iCs/>
+          <w:sz w:val="22"/>
+          <w:szCs w:val="22"/>
+        </w:rPr>
+        <w:t xml:space="preserve"> </w:t>
+      </w:r>
+      <w:proofErr w:type="gramStart"/>
+      <w:r>
+        <w:rPr>
+          <w:rFonts w:ascii="Calibri" w:hAnsi="Calibri" w:cs="Calibri"/>
+          <w:i/>
+          <w:iCs/>
+          <w:sz w:val="22"/>
+          <w:szCs w:val="22"/>
+        </w:rPr>
+        <w:t>INT;</w:t>
+      </w:r>
+      <w:proofErr w:type="gramEnd"/>
+    </w:p>
+    <w:p>
+      <w:pPr>
+        <w:rPr>
+          <w:rFonts w:ascii="Calibri" w:hAnsi="Calibri" w:cs="Calibri"/>
+          <w:i/>
+          <w:iCs/>
+          <w:sz w:val="22"/>
+          <w:szCs w:val="22"/>
+        </w:rPr>
+      </w:pPr>
+      <w:r>
+        <w:rPr>
+          <w:rFonts w:ascii="Calibri" w:hAnsi="Calibri" w:cs="Calibri"/>
+          <w:i/>
+          <w:iCs/>
           <w:sz w:val="22"/>
           <w:szCs w:val="22"/>
         </w:rPr>
@@ -12464,6 +12887,8 @@
       <w:r>
         <w:rPr>
           <w:rFonts w:ascii="Calibri" w:hAnsi="Calibri" w:cs="Calibri"/>
+          <w:i/>
+          <w:iCs/>
           <w:sz w:val="22"/>
           <w:szCs w:val="22"/>
         </w:rPr>
@@ -12473,10 +12898,2955 @@
       <w:r>
         <w:rPr>
           <w:rFonts w:ascii="Calibri" w:hAnsi="Calibri" w:cs="Calibri"/>
-          <w:sz w:val="22"/>
-          <w:szCs w:val="22"/>
-        </w:rPr>
-        <w:t xml:space="preserve"> DECIMAL(10,2);</w:t>
+          <w:i/>
+          <w:iCs/>
+          <w:sz w:val="22"/>
+          <w:szCs w:val="22"/>
+        </w:rPr>
+        <w:t xml:space="preserve"> </w:t>
+      </w:r>
+      <w:proofErr w:type="gramStart"/>
+      <w:r>
+        <w:rPr>
+          <w:rFonts w:ascii="Calibri" w:hAnsi="Calibri" w:cs="Calibri"/>
+          <w:i/>
+          <w:iCs/>
+          <w:sz w:val="22"/>
+          <w:szCs w:val="22"/>
+        </w:rPr>
+        <w:t>DECIMAL(</w:t>
+      </w:r>
+      <w:proofErr w:type="gramEnd"/>
+      <w:r>
+        <w:rPr>
+          <w:rFonts w:ascii="Calibri" w:hAnsi="Calibri" w:cs="Calibri"/>
+          <w:i/>
+          <w:iCs/>
+          <w:sz w:val="22"/>
+          <w:szCs w:val="22"/>
+        </w:rPr>
+        <w:t>10,2);</w:t>
+      </w:r>
+    </w:p>
+    <w:p>
+      <w:pPr>
+        <w:rPr>
+          <w:rFonts w:ascii="Calibri" w:hAnsi="Calibri" w:cs="Calibri"/>
+          <w:sz w:val="22"/>
+          <w:szCs w:val="22"/>
+        </w:rPr>
+      </w:pPr>
+    </w:p>
+    <w:p>
+      <w:pPr>
+        <w:rPr>
+          <w:rFonts w:ascii="Calibri" w:hAnsi="Calibri" w:cs="Calibri"/>
+          <w:sz w:val="22"/>
+          <w:szCs w:val="22"/>
+        </w:rPr>
+      </w:pPr>
+      <w:r>
+        <w:rPr>
+          <w:rFonts w:ascii="Calibri" w:hAnsi="Calibri" w:cs="Calibri"/>
+          <w:b/>
+          <w:bCs/>
+          <w:sz w:val="22"/>
+          <w:szCs w:val="22"/>
+        </w:rPr>
+        <w:t>Explanation:</w:t>
+      </w:r>
+    </w:p>
+    <w:p>
+      <w:pPr>
+        <w:pStyle w:val="ListParagraph"/>
+        <w:numPr>
+          <w:ilvl w:val="0"/>
+          <w:numId w:val="1"/>
+        </w:numPr>
+        <w:rPr>
+          <w:rFonts w:ascii="Calibri" w:hAnsi="Calibri" w:cs="Calibri"/>
+          <w:sz w:val="22"/>
+          <w:szCs w:val="22"/>
+        </w:rPr>
+      </w:pPr>
+      <w:r>
+        <w:rPr>
+          <w:rFonts w:ascii="Calibri" w:hAnsi="Calibri" w:cs="Calibri"/>
+          <w:sz w:val="22"/>
+          <w:szCs w:val="22"/>
+        </w:rPr>
+        <w:t>done: A control flag to stop the cursor loop.</w:t>
+      </w:r>
+    </w:p>
+    <w:p>
+      <w:pPr>
+        <w:pStyle w:val="ListParagraph"/>
+        <w:numPr>
+          <w:ilvl w:val="0"/>
+          <w:numId w:val="1"/>
+        </w:numPr>
+        <w:rPr>
+          <w:rFonts w:ascii="Calibri" w:hAnsi="Calibri" w:cs="Calibri"/>
+          <w:sz w:val="22"/>
+          <w:szCs w:val="22"/>
+        </w:rPr>
+      </w:pPr>
+      <w:proofErr w:type="spellStart"/>
+      <w:r>
+        <w:rPr>
+          <w:rFonts w:ascii="Calibri" w:hAnsi="Calibri" w:cs="Calibri"/>
+          <w:sz w:val="22"/>
+          <w:szCs w:val="22"/>
+        </w:rPr>
+        <w:t>v_MenuID</w:t>
+      </w:r>
+      <w:proofErr w:type="spellEnd"/>
+      <w:r>
+        <w:rPr>
+          <w:rFonts w:ascii="Calibri" w:hAnsi="Calibri" w:cs="Calibri"/>
+          <w:sz w:val="22"/>
+          <w:szCs w:val="22"/>
+        </w:rPr>
+        <w:t>: Holds the current menu item ID from the parsed string.</w:t>
+      </w:r>
+    </w:p>
+    <w:p>
+      <w:pPr>
+        <w:pStyle w:val="ListParagraph"/>
+        <w:numPr>
+          <w:ilvl w:val="0"/>
+          <w:numId w:val="1"/>
+        </w:numPr>
+        <w:rPr>
+          <w:rFonts w:ascii="Calibri" w:hAnsi="Calibri" w:cs="Calibri"/>
+          <w:sz w:val="22"/>
+          <w:szCs w:val="22"/>
+        </w:rPr>
+      </w:pPr>
+      <w:proofErr w:type="spellStart"/>
+      <w:r>
+        <w:rPr>
+          <w:rFonts w:ascii="Calibri" w:hAnsi="Calibri" w:cs="Calibri"/>
+          <w:sz w:val="22"/>
+          <w:szCs w:val="22"/>
+        </w:rPr>
+        <w:t>v_Quantity</w:t>
+      </w:r>
+      <w:proofErr w:type="spellEnd"/>
+      <w:r>
+        <w:rPr>
+          <w:rFonts w:ascii="Calibri" w:hAnsi="Calibri" w:cs="Calibri"/>
+          <w:sz w:val="22"/>
+          <w:szCs w:val="22"/>
+        </w:rPr>
+        <w:t>: Holds the quantity for that item.</w:t>
+      </w:r>
+    </w:p>
+    <w:p>
+      <w:pPr>
+        <w:pStyle w:val="ListParagraph"/>
+        <w:numPr>
+          <w:ilvl w:val="0"/>
+          <w:numId w:val="1"/>
+        </w:numPr>
+        <w:rPr>
+          <w:rFonts w:ascii="Calibri" w:hAnsi="Calibri" w:cs="Calibri"/>
+          <w:sz w:val="22"/>
+          <w:szCs w:val="22"/>
+        </w:rPr>
+      </w:pPr>
+      <w:proofErr w:type="spellStart"/>
+      <w:r>
+        <w:rPr>
+          <w:rFonts w:ascii="Calibri" w:hAnsi="Calibri" w:cs="Calibri"/>
+          <w:sz w:val="22"/>
+          <w:szCs w:val="22"/>
+        </w:rPr>
+        <w:t>v_ItemPrice</w:t>
+      </w:r>
+      <w:proofErr w:type="spellEnd"/>
+      <w:r>
+        <w:rPr>
+          <w:rFonts w:ascii="Calibri" w:hAnsi="Calibri" w:cs="Calibri"/>
+          <w:sz w:val="22"/>
+          <w:szCs w:val="22"/>
+        </w:rPr>
+        <w:t>: Temporarily stores the unit price for the current item.</w:t>
+      </w:r>
+    </w:p>
+    <w:p>
+      <w:pPr>
+        <w:rPr>
+          <w:rFonts w:ascii="Calibri" w:hAnsi="Calibri" w:cs="Calibri"/>
+          <w:sz w:val="22"/>
+          <w:szCs w:val="22"/>
+        </w:rPr>
+      </w:pPr>
+    </w:p>
+    <w:p>
+      <w:pPr>
+        <w:rPr>
+          <w:rFonts w:ascii="Calibri" w:hAnsi="Calibri" w:cs="Calibri"/>
+          <w:sz w:val="22"/>
+          <w:szCs w:val="22"/>
+        </w:rPr>
+      </w:pPr>
+    </w:p>
+    <w:p>
+      <w:pPr>
+        <w:rPr>
+          <w:rFonts w:ascii="Calibri" w:hAnsi="Calibri" w:cs="Calibri"/>
+          <w:sz w:val="22"/>
+          <w:szCs w:val="22"/>
+        </w:rPr>
+      </w:pPr>
+    </w:p>
+    <w:p>
+      <w:pPr>
+        <w:rPr>
+          <w:rFonts w:ascii="Calibri" w:hAnsi="Calibri" w:cs="Calibri"/>
+          <w:sz w:val="22"/>
+          <w:szCs w:val="22"/>
+        </w:rPr>
+      </w:pPr>
+    </w:p>
+    <w:p>
+      <w:pPr>
+        <w:rPr>
+          <w:rFonts w:ascii="Calibri" w:hAnsi="Calibri" w:cs="Calibri"/>
+          <w:sz w:val="22"/>
+          <w:szCs w:val="22"/>
+        </w:rPr>
+      </w:pPr>
+    </w:p>
+    <w:p>
+      <w:pPr>
+        <w:rPr>
+          <w:rFonts w:ascii="Calibri" w:hAnsi="Calibri" w:cs="Calibri"/>
+          <w:sz w:val="22"/>
+          <w:szCs w:val="22"/>
+          <w:u w:val="single"/>
+        </w:rPr>
+      </w:pPr>
+      <w:r>
+        <w:rPr>
+          <w:rFonts w:ascii="Calibri" w:hAnsi="Calibri" w:cs="Calibri"/>
+          <w:sz w:val="22"/>
+          <w:szCs w:val="22"/>
+          <w:u w:val="single"/>
+        </w:rPr>
+        <w:lastRenderedPageBreak/>
+        <w:t>Declare Cursor (for parsing strings)</w:t>
+      </w:r>
+    </w:p>
+    <w:p>
+      <w:pPr>
+        <w:rPr>
+          <w:rFonts w:ascii="Calibri" w:hAnsi="Calibri" w:cs="Calibri"/>
+          <w:sz w:val="22"/>
+          <w:szCs w:val="22"/>
+          <w:u w:val="single"/>
+        </w:rPr>
+      </w:pPr>
+    </w:p>
+    <w:p>
+      <w:pPr>
+        <w:rPr>
+          <w:rFonts w:ascii="Calibri" w:hAnsi="Calibri" w:cs="Calibri"/>
+          <w:i/>
+          <w:iCs/>
+          <w:sz w:val="22"/>
+          <w:szCs w:val="22"/>
+        </w:rPr>
+      </w:pPr>
+      <w:r>
+        <w:rPr>
+          <w:rFonts w:ascii="Calibri" w:hAnsi="Calibri" w:cs="Calibri"/>
+          <w:i/>
+          <w:iCs/>
+          <w:sz w:val="22"/>
+          <w:szCs w:val="22"/>
+        </w:rPr>
+        <w:t xml:space="preserve">DECLARE </w:t>
+      </w:r>
+      <w:proofErr w:type="spellStart"/>
+      <w:r>
+        <w:rPr>
+          <w:rFonts w:ascii="Calibri" w:hAnsi="Calibri" w:cs="Calibri"/>
+          <w:i/>
+          <w:iCs/>
+          <w:sz w:val="22"/>
+          <w:szCs w:val="22"/>
+        </w:rPr>
+        <w:t>menu_cursor</w:t>
+      </w:r>
+      <w:proofErr w:type="spellEnd"/>
+      <w:r>
+        <w:rPr>
+          <w:rFonts w:ascii="Calibri" w:hAnsi="Calibri" w:cs="Calibri"/>
+          <w:i/>
+          <w:iCs/>
+          <w:sz w:val="22"/>
+          <w:szCs w:val="22"/>
+        </w:rPr>
+        <w:t xml:space="preserve"> CURSOR FOR </w:t>
+      </w:r>
+    </w:p>
+    <w:p>
+      <w:pPr>
+        <w:rPr>
+          <w:rFonts w:ascii="Calibri" w:hAnsi="Calibri" w:cs="Calibri"/>
+          <w:i/>
+          <w:iCs/>
+          <w:sz w:val="22"/>
+          <w:szCs w:val="22"/>
+        </w:rPr>
+      </w:pPr>
+      <w:r>
+        <w:rPr>
+          <w:rFonts w:ascii="Calibri" w:hAnsi="Calibri" w:cs="Calibri"/>
+          <w:i/>
+          <w:iCs/>
+          <w:sz w:val="22"/>
+          <w:szCs w:val="22"/>
+        </w:rPr>
+        <w:t xml:space="preserve">    SELECT </w:t>
+      </w:r>
+      <w:proofErr w:type="spellStart"/>
+      <w:r>
+        <w:rPr>
+          <w:rFonts w:ascii="Calibri" w:hAnsi="Calibri" w:cs="Calibri"/>
+          <w:i/>
+          <w:iCs/>
+          <w:sz w:val="22"/>
+          <w:szCs w:val="22"/>
+        </w:rPr>
+        <w:t>menu_id</w:t>
+      </w:r>
+      <w:proofErr w:type="spellEnd"/>
+      <w:r>
+        <w:rPr>
+          <w:rFonts w:ascii="Calibri" w:hAnsi="Calibri" w:cs="Calibri"/>
+          <w:i/>
+          <w:iCs/>
+          <w:sz w:val="22"/>
+          <w:szCs w:val="22"/>
+        </w:rPr>
+        <w:t>, quantity FROM (</w:t>
+      </w:r>
+    </w:p>
+    <w:p>
+      <w:pPr>
+        <w:rPr>
+          <w:rFonts w:ascii="Calibri" w:hAnsi="Calibri" w:cs="Calibri"/>
+          <w:i/>
+          <w:iCs/>
+          <w:sz w:val="22"/>
+          <w:szCs w:val="22"/>
+        </w:rPr>
+      </w:pPr>
+      <w:r>
+        <w:rPr>
+          <w:rFonts w:ascii="Calibri" w:hAnsi="Calibri" w:cs="Calibri"/>
+          <w:i/>
+          <w:iCs/>
+          <w:sz w:val="22"/>
+          <w:szCs w:val="22"/>
+        </w:rPr>
+        <w:t xml:space="preserve">        SELECT </w:t>
+      </w:r>
+    </w:p>
+    <w:p>
+      <w:pPr>
+        <w:rPr>
+          <w:rFonts w:ascii="Calibri" w:hAnsi="Calibri" w:cs="Calibri"/>
+          <w:i/>
+          <w:iCs/>
+          <w:sz w:val="22"/>
+          <w:szCs w:val="22"/>
+        </w:rPr>
+      </w:pPr>
+      <w:r>
+        <w:rPr>
+          <w:rFonts w:ascii="Calibri" w:hAnsi="Calibri" w:cs="Calibri"/>
+          <w:i/>
+          <w:iCs/>
+          <w:sz w:val="22"/>
+          <w:szCs w:val="22"/>
+        </w:rPr>
+        <w:t xml:space="preserve">            SUBSTRING_</w:t>
+      </w:r>
+      <w:proofErr w:type="gramStart"/>
+      <w:r>
+        <w:rPr>
+          <w:rFonts w:ascii="Calibri" w:hAnsi="Calibri" w:cs="Calibri"/>
+          <w:i/>
+          <w:iCs/>
+          <w:sz w:val="22"/>
+          <w:szCs w:val="22"/>
+        </w:rPr>
+        <w:t>INDEX(</w:t>
+      </w:r>
+      <w:proofErr w:type="gramEnd"/>
+      <w:r>
+        <w:rPr>
+          <w:rFonts w:ascii="Calibri" w:hAnsi="Calibri" w:cs="Calibri"/>
+          <w:i/>
+          <w:iCs/>
+          <w:sz w:val="22"/>
+          <w:szCs w:val="22"/>
+        </w:rPr>
+        <w:t>SUBSTRING_INDEX(</w:t>
+      </w:r>
+      <w:proofErr w:type="spellStart"/>
+      <w:r>
+        <w:rPr>
+          <w:rFonts w:ascii="Calibri" w:hAnsi="Calibri" w:cs="Calibri"/>
+          <w:i/>
+          <w:iCs/>
+          <w:sz w:val="22"/>
+          <w:szCs w:val="22"/>
+        </w:rPr>
+        <w:t>p_MenuIDs</w:t>
+      </w:r>
+      <w:proofErr w:type="spellEnd"/>
+      <w:r>
+        <w:rPr>
+          <w:rFonts w:ascii="Calibri" w:hAnsi="Calibri" w:cs="Calibri"/>
+          <w:i/>
+          <w:iCs/>
+          <w:sz w:val="22"/>
+          <w:szCs w:val="22"/>
+        </w:rPr>
+        <w:t xml:space="preserve">, ',', </w:t>
+      </w:r>
+      <w:proofErr w:type="spellStart"/>
+      <w:r>
+        <w:rPr>
+          <w:rFonts w:ascii="Calibri" w:hAnsi="Calibri" w:cs="Calibri"/>
+          <w:i/>
+          <w:iCs/>
+          <w:sz w:val="22"/>
+          <w:szCs w:val="22"/>
+        </w:rPr>
+        <w:t>numbers.n</w:t>
+      </w:r>
+      <w:proofErr w:type="spellEnd"/>
+      <w:r>
+        <w:rPr>
+          <w:rFonts w:ascii="Calibri" w:hAnsi="Calibri" w:cs="Calibri"/>
+          <w:i/>
+          <w:iCs/>
+          <w:sz w:val="22"/>
+          <w:szCs w:val="22"/>
+        </w:rPr>
+        <w:t xml:space="preserve">), ',', -1) AS </w:t>
+      </w:r>
+      <w:proofErr w:type="spellStart"/>
+      <w:r>
+        <w:rPr>
+          <w:rFonts w:ascii="Calibri" w:hAnsi="Calibri" w:cs="Calibri"/>
+          <w:i/>
+          <w:iCs/>
+          <w:sz w:val="22"/>
+          <w:szCs w:val="22"/>
+        </w:rPr>
+        <w:t>menu_id</w:t>
+      </w:r>
+      <w:proofErr w:type="spellEnd"/>
+      <w:r>
+        <w:rPr>
+          <w:rFonts w:ascii="Calibri" w:hAnsi="Calibri" w:cs="Calibri"/>
+          <w:i/>
+          <w:iCs/>
+          <w:sz w:val="22"/>
+          <w:szCs w:val="22"/>
+        </w:rPr>
+        <w:t>,</w:t>
+      </w:r>
+    </w:p>
+    <w:p>
+      <w:pPr>
+        <w:rPr>
+          <w:rFonts w:ascii="Calibri" w:hAnsi="Calibri" w:cs="Calibri"/>
+          <w:i/>
+          <w:iCs/>
+          <w:sz w:val="22"/>
+          <w:szCs w:val="22"/>
+        </w:rPr>
+      </w:pPr>
+      <w:r>
+        <w:rPr>
+          <w:rFonts w:ascii="Calibri" w:hAnsi="Calibri" w:cs="Calibri"/>
+          <w:i/>
+          <w:iCs/>
+          <w:sz w:val="22"/>
+          <w:szCs w:val="22"/>
+        </w:rPr>
+        <w:t xml:space="preserve">            SUBSTRING_</w:t>
+      </w:r>
+      <w:proofErr w:type="gramStart"/>
+      <w:r>
+        <w:rPr>
+          <w:rFonts w:ascii="Calibri" w:hAnsi="Calibri" w:cs="Calibri"/>
+          <w:i/>
+          <w:iCs/>
+          <w:sz w:val="22"/>
+          <w:szCs w:val="22"/>
+        </w:rPr>
+        <w:t>INDEX(</w:t>
+      </w:r>
+      <w:proofErr w:type="gramEnd"/>
+      <w:r>
+        <w:rPr>
+          <w:rFonts w:ascii="Calibri" w:hAnsi="Calibri" w:cs="Calibri"/>
+          <w:i/>
+          <w:iCs/>
+          <w:sz w:val="22"/>
+          <w:szCs w:val="22"/>
+        </w:rPr>
+        <w:t>SUBSTRING_INDEX(</w:t>
+      </w:r>
+      <w:proofErr w:type="spellStart"/>
+      <w:r>
+        <w:rPr>
+          <w:rFonts w:ascii="Calibri" w:hAnsi="Calibri" w:cs="Calibri"/>
+          <w:i/>
+          <w:iCs/>
+          <w:sz w:val="22"/>
+          <w:szCs w:val="22"/>
+        </w:rPr>
+        <w:t>p_Quantities</w:t>
+      </w:r>
+      <w:proofErr w:type="spellEnd"/>
+      <w:r>
+        <w:rPr>
+          <w:rFonts w:ascii="Calibri" w:hAnsi="Calibri" w:cs="Calibri"/>
+          <w:i/>
+          <w:iCs/>
+          <w:sz w:val="22"/>
+          <w:szCs w:val="22"/>
+        </w:rPr>
+        <w:t xml:space="preserve">, ',', </w:t>
+      </w:r>
+      <w:proofErr w:type="spellStart"/>
+      <w:r>
+        <w:rPr>
+          <w:rFonts w:ascii="Calibri" w:hAnsi="Calibri" w:cs="Calibri"/>
+          <w:i/>
+          <w:iCs/>
+          <w:sz w:val="22"/>
+          <w:szCs w:val="22"/>
+        </w:rPr>
+        <w:t>numbers.n</w:t>
+      </w:r>
+      <w:proofErr w:type="spellEnd"/>
+      <w:r>
+        <w:rPr>
+          <w:rFonts w:ascii="Calibri" w:hAnsi="Calibri" w:cs="Calibri"/>
+          <w:i/>
+          <w:iCs/>
+          <w:sz w:val="22"/>
+          <w:szCs w:val="22"/>
+        </w:rPr>
+        <w:t>), ',', -1) AS quantity</w:t>
+      </w:r>
+    </w:p>
+    <w:p>
+      <w:pPr>
+        <w:rPr>
+          <w:rFonts w:ascii="Calibri" w:hAnsi="Calibri" w:cs="Calibri"/>
+          <w:i/>
+          <w:iCs/>
+          <w:sz w:val="22"/>
+          <w:szCs w:val="22"/>
+        </w:rPr>
+      </w:pPr>
+      <w:r>
+        <w:rPr>
+          <w:rFonts w:ascii="Calibri" w:hAnsi="Calibri" w:cs="Calibri"/>
+          <w:i/>
+          <w:iCs/>
+          <w:sz w:val="22"/>
+          <w:szCs w:val="22"/>
+        </w:rPr>
+        <w:t xml:space="preserve">        FROM </w:t>
+      </w:r>
+    </w:p>
+    <w:p>
+      <w:pPr>
+        <w:rPr>
+          <w:rFonts w:ascii="Calibri" w:hAnsi="Calibri" w:cs="Calibri"/>
+          <w:i/>
+          <w:iCs/>
+          <w:sz w:val="22"/>
+          <w:szCs w:val="22"/>
+        </w:rPr>
+      </w:pPr>
+      <w:r>
+        <w:rPr>
+          <w:rFonts w:ascii="Calibri" w:hAnsi="Calibri" w:cs="Calibri"/>
+          <w:i/>
+          <w:iCs/>
+          <w:sz w:val="22"/>
+          <w:szCs w:val="22"/>
+        </w:rPr>
+        <w:t xml:space="preserve">            (SELECT 1 n UNION ALL SELECT 2 UNION ALL SELECT 3 UNION ALL SELECT 4 UNION ALL SELECT 5 </w:t>
+      </w:r>
+    </w:p>
+    <w:p>
+      <w:pPr>
+        <w:rPr>
+          <w:rFonts w:ascii="Calibri" w:hAnsi="Calibri" w:cs="Calibri"/>
+          <w:i/>
+          <w:iCs/>
+          <w:sz w:val="22"/>
+          <w:szCs w:val="22"/>
+        </w:rPr>
+      </w:pPr>
+      <w:r>
+        <w:rPr>
+          <w:rFonts w:ascii="Calibri" w:hAnsi="Calibri" w:cs="Calibri"/>
+          <w:i/>
+          <w:iCs/>
+          <w:sz w:val="22"/>
+          <w:szCs w:val="22"/>
+        </w:rPr>
+        <w:t xml:space="preserve">             UNION ALL SELECT 6 UNION ALL SELECT 7 UNION ALL SELECT 8 UNION ALL SELECT 9 UNION ALL SELECT 10) numbers</w:t>
+      </w:r>
+    </w:p>
+    <w:p>
+      <w:pPr>
+        <w:rPr>
+          <w:rFonts w:ascii="Calibri" w:hAnsi="Calibri" w:cs="Calibri"/>
+          <w:i/>
+          <w:iCs/>
+          <w:sz w:val="22"/>
+          <w:szCs w:val="22"/>
+        </w:rPr>
+      </w:pPr>
+      <w:r>
+        <w:rPr>
+          <w:rFonts w:ascii="Calibri" w:hAnsi="Calibri" w:cs="Calibri"/>
+          <w:i/>
+          <w:iCs/>
+          <w:sz w:val="22"/>
+          <w:szCs w:val="22"/>
+        </w:rPr>
+        <w:t xml:space="preserve">        WHERE CHAR_LENGTH(</w:t>
+      </w:r>
+      <w:proofErr w:type="spellStart"/>
+      <w:r>
+        <w:rPr>
+          <w:rFonts w:ascii="Calibri" w:hAnsi="Calibri" w:cs="Calibri"/>
+          <w:i/>
+          <w:iCs/>
+          <w:sz w:val="22"/>
+          <w:szCs w:val="22"/>
+        </w:rPr>
+        <w:t>p_MenuIDs</w:t>
+      </w:r>
+      <w:proofErr w:type="spellEnd"/>
+      <w:r>
+        <w:rPr>
+          <w:rFonts w:ascii="Calibri" w:hAnsi="Calibri" w:cs="Calibri"/>
+          <w:i/>
+          <w:iCs/>
+          <w:sz w:val="22"/>
+          <w:szCs w:val="22"/>
+        </w:rPr>
+        <w:t>) - CHAR_</w:t>
+      </w:r>
+      <w:proofErr w:type="gramStart"/>
+      <w:r>
+        <w:rPr>
+          <w:rFonts w:ascii="Calibri" w:hAnsi="Calibri" w:cs="Calibri"/>
+          <w:i/>
+          <w:iCs/>
+          <w:sz w:val="22"/>
+          <w:szCs w:val="22"/>
+        </w:rPr>
+        <w:t>LENGTH(</w:t>
+      </w:r>
+      <w:proofErr w:type="gramEnd"/>
+      <w:r>
+        <w:rPr>
+          <w:rFonts w:ascii="Calibri" w:hAnsi="Calibri" w:cs="Calibri"/>
+          <w:i/>
+          <w:iCs/>
+          <w:sz w:val="22"/>
+          <w:szCs w:val="22"/>
+        </w:rPr>
+        <w:t>REPLACE(</w:t>
+      </w:r>
+      <w:proofErr w:type="spellStart"/>
+      <w:r>
+        <w:rPr>
+          <w:rFonts w:ascii="Calibri" w:hAnsi="Calibri" w:cs="Calibri"/>
+          <w:i/>
+          <w:iCs/>
+          <w:sz w:val="22"/>
+          <w:szCs w:val="22"/>
+        </w:rPr>
+        <w:t>p_MenuIDs</w:t>
+      </w:r>
+      <w:proofErr w:type="spellEnd"/>
+      <w:r>
+        <w:rPr>
+          <w:rFonts w:ascii="Calibri" w:hAnsi="Calibri" w:cs="Calibri"/>
+          <w:i/>
+          <w:iCs/>
+          <w:sz w:val="22"/>
+          <w:szCs w:val="22"/>
+        </w:rPr>
+        <w:t xml:space="preserve">, ',', '')) &gt;= </w:t>
+      </w:r>
+      <w:proofErr w:type="spellStart"/>
+      <w:r>
+        <w:rPr>
+          <w:rFonts w:ascii="Calibri" w:hAnsi="Calibri" w:cs="Calibri"/>
+          <w:i/>
+          <w:iCs/>
+          <w:sz w:val="22"/>
+          <w:szCs w:val="22"/>
+        </w:rPr>
+        <w:t>numbers.n</w:t>
+      </w:r>
+      <w:proofErr w:type="spellEnd"/>
+      <w:r>
+        <w:rPr>
+          <w:rFonts w:ascii="Calibri" w:hAnsi="Calibri" w:cs="Calibri"/>
+          <w:i/>
+          <w:iCs/>
+          <w:sz w:val="22"/>
+          <w:szCs w:val="22"/>
+        </w:rPr>
+        <w:t xml:space="preserve"> - 1</w:t>
+      </w:r>
+    </w:p>
+    <w:p>
+      <w:pPr>
+        <w:rPr>
+          <w:rFonts w:ascii="Calibri" w:hAnsi="Calibri" w:cs="Calibri"/>
+          <w:i/>
+          <w:iCs/>
+          <w:sz w:val="22"/>
+          <w:szCs w:val="22"/>
+        </w:rPr>
+      </w:pPr>
+      <w:r>
+        <w:rPr>
+          <w:rFonts w:ascii="Calibri" w:hAnsi="Calibri" w:cs="Calibri"/>
+          <w:i/>
+          <w:iCs/>
+          <w:sz w:val="22"/>
+          <w:szCs w:val="22"/>
+        </w:rPr>
+        <w:t xml:space="preserve">    ) AS </w:t>
+      </w:r>
+      <w:proofErr w:type="spellStart"/>
+      <w:r>
+        <w:rPr>
+          <w:rFonts w:ascii="Calibri" w:hAnsi="Calibri" w:cs="Calibri"/>
+          <w:i/>
+          <w:iCs/>
+          <w:sz w:val="22"/>
+          <w:szCs w:val="22"/>
+        </w:rPr>
+        <w:t>temp_</w:t>
+      </w:r>
+      <w:proofErr w:type="gramStart"/>
+      <w:r>
+        <w:rPr>
+          <w:rFonts w:ascii="Calibri" w:hAnsi="Calibri" w:cs="Calibri"/>
+          <w:i/>
+          <w:iCs/>
+          <w:sz w:val="22"/>
+          <w:szCs w:val="22"/>
+        </w:rPr>
+        <w:t>data</w:t>
+      </w:r>
+      <w:proofErr w:type="spellEnd"/>
+      <w:r>
+        <w:rPr>
+          <w:rFonts w:ascii="Calibri" w:hAnsi="Calibri" w:cs="Calibri"/>
+          <w:i/>
+          <w:iCs/>
+          <w:sz w:val="22"/>
+          <w:szCs w:val="22"/>
+        </w:rPr>
+        <w:t>;</w:t>
+      </w:r>
+      <w:proofErr w:type="gramEnd"/>
+    </w:p>
+    <w:p>
+      <w:pPr>
+        <w:rPr>
+          <w:rFonts w:ascii="Calibri" w:hAnsi="Calibri" w:cs="Calibri"/>
+          <w:i/>
+          <w:iCs/>
+          <w:sz w:val="22"/>
+          <w:szCs w:val="22"/>
+        </w:rPr>
+      </w:pPr>
+    </w:p>
+    <w:p>
+      <w:pPr>
+        <w:rPr>
+          <w:rFonts w:ascii="Calibri" w:hAnsi="Calibri" w:cs="Calibri"/>
+          <w:sz w:val="22"/>
+          <w:szCs w:val="22"/>
+        </w:rPr>
+      </w:pPr>
+      <w:r>
+        <w:rPr>
+          <w:rFonts w:ascii="Calibri" w:hAnsi="Calibri" w:cs="Calibri"/>
+          <w:b/>
+          <w:bCs/>
+          <w:sz w:val="22"/>
+          <w:szCs w:val="22"/>
+        </w:rPr>
+        <w:t>Explanation:</w:t>
+      </w:r>
+    </w:p>
+    <w:p>
+      <w:pPr>
+        <w:pStyle w:val="ListParagraph"/>
+        <w:numPr>
+          <w:ilvl w:val="0"/>
+          <w:numId w:val="1"/>
+        </w:numPr>
+        <w:rPr>
+          <w:rFonts w:ascii="Calibri" w:hAnsi="Calibri" w:cs="Calibri"/>
+          <w:sz w:val="22"/>
+          <w:szCs w:val="22"/>
+        </w:rPr>
+      </w:pPr>
+      <w:r>
+        <w:rPr>
+          <w:rFonts w:ascii="Calibri" w:hAnsi="Calibri" w:cs="Calibri"/>
+          <w:sz w:val="22"/>
+          <w:szCs w:val="22"/>
+        </w:rPr>
+        <w:t xml:space="preserve">This builds a </w:t>
+      </w:r>
+      <w:r>
+        <w:rPr>
+          <w:rFonts w:ascii="Calibri" w:hAnsi="Calibri" w:cs="Calibri"/>
+          <w:b/>
+          <w:bCs/>
+          <w:sz w:val="22"/>
+          <w:szCs w:val="22"/>
+        </w:rPr>
+        <w:t>cursor</w:t>
+      </w:r>
+      <w:r>
+        <w:rPr>
+          <w:rFonts w:ascii="Calibri" w:hAnsi="Calibri" w:cs="Calibri"/>
+          <w:sz w:val="22"/>
+          <w:szCs w:val="22"/>
+        </w:rPr>
+        <w:t xml:space="preserve"> that simulates iterating over arrays in SQL.</w:t>
+      </w:r>
+    </w:p>
+    <w:p>
+      <w:pPr>
+        <w:pStyle w:val="ListParagraph"/>
+        <w:numPr>
+          <w:ilvl w:val="0"/>
+          <w:numId w:val="1"/>
+        </w:numPr>
+        <w:rPr>
+          <w:rFonts w:ascii="Calibri" w:hAnsi="Calibri" w:cs="Calibri"/>
+          <w:sz w:val="22"/>
+          <w:szCs w:val="22"/>
+        </w:rPr>
+      </w:pPr>
+      <w:r>
+        <w:rPr>
+          <w:rFonts w:ascii="Calibri" w:hAnsi="Calibri" w:cs="Calibri"/>
+          <w:sz w:val="22"/>
+          <w:szCs w:val="22"/>
+        </w:rPr>
+        <w:t xml:space="preserve">It breaks apart the comma-separated </w:t>
+      </w:r>
+      <w:proofErr w:type="spellStart"/>
+      <w:r>
+        <w:rPr>
+          <w:rFonts w:ascii="Calibri" w:hAnsi="Calibri" w:cs="Calibri"/>
+          <w:sz w:val="22"/>
+          <w:szCs w:val="22"/>
+        </w:rPr>
+        <w:t>p_MenuIDs</w:t>
+      </w:r>
+      <w:proofErr w:type="spellEnd"/>
+      <w:r>
+        <w:rPr>
+          <w:rFonts w:ascii="Calibri" w:hAnsi="Calibri" w:cs="Calibri"/>
+          <w:sz w:val="22"/>
+          <w:szCs w:val="22"/>
+        </w:rPr>
+        <w:t xml:space="preserve"> and </w:t>
+      </w:r>
+      <w:proofErr w:type="spellStart"/>
+      <w:r>
+        <w:rPr>
+          <w:rFonts w:ascii="Calibri" w:hAnsi="Calibri" w:cs="Calibri"/>
+          <w:sz w:val="22"/>
+          <w:szCs w:val="22"/>
+        </w:rPr>
+        <w:t>p_Quantities</w:t>
+      </w:r>
+      <w:proofErr w:type="spellEnd"/>
+      <w:r>
+        <w:rPr>
+          <w:rFonts w:ascii="Calibri" w:hAnsi="Calibri" w:cs="Calibri"/>
+          <w:sz w:val="22"/>
+          <w:szCs w:val="22"/>
+        </w:rPr>
+        <w:t xml:space="preserve"> by using SUBSTRING_INDEX.</w:t>
+      </w:r>
+    </w:p>
+    <w:p>
+      <w:pPr>
+        <w:pStyle w:val="ListParagraph"/>
+        <w:numPr>
+          <w:ilvl w:val="0"/>
+          <w:numId w:val="1"/>
+        </w:numPr>
+        <w:rPr>
+          <w:rFonts w:ascii="Calibri" w:hAnsi="Calibri" w:cs="Calibri"/>
+          <w:sz w:val="22"/>
+          <w:szCs w:val="22"/>
+        </w:rPr>
+      </w:pPr>
+      <w:r>
+        <w:rPr>
+          <w:rFonts w:ascii="Calibri" w:hAnsi="Calibri" w:cs="Calibri"/>
+          <w:sz w:val="22"/>
+          <w:szCs w:val="22"/>
+        </w:rPr>
+        <w:t>The derived numbers table simulates looping 10 times (enough for up to 10 items).</w:t>
+      </w:r>
+    </w:p>
+    <w:p>
+      <w:pPr>
+        <w:pStyle w:val="ListParagraph"/>
+        <w:numPr>
+          <w:ilvl w:val="0"/>
+          <w:numId w:val="1"/>
+        </w:numPr>
+        <w:rPr>
+          <w:rFonts w:ascii="Calibri" w:hAnsi="Calibri" w:cs="Calibri"/>
+          <w:sz w:val="22"/>
+          <w:szCs w:val="22"/>
+        </w:rPr>
+      </w:pPr>
+      <w:r>
+        <w:rPr>
+          <w:rFonts w:ascii="Calibri" w:hAnsi="Calibri" w:cs="Calibri"/>
+          <w:sz w:val="22"/>
+          <w:szCs w:val="22"/>
+        </w:rPr>
+        <w:t>Each loop extracts the nth value from both strings.</w:t>
+      </w:r>
+    </w:p>
+    <w:p>
+      <w:pPr>
+        <w:pStyle w:val="ListParagraph"/>
+        <w:numPr>
+          <w:ilvl w:val="0"/>
+          <w:numId w:val="1"/>
+        </w:numPr>
+        <w:rPr>
+          <w:rFonts w:ascii="Calibri" w:hAnsi="Calibri" w:cs="Calibri"/>
+          <w:sz w:val="22"/>
+          <w:szCs w:val="22"/>
+        </w:rPr>
+      </w:pPr>
+      <w:r>
+        <w:rPr>
+          <w:rFonts w:ascii="Calibri" w:hAnsi="Calibri" w:cs="Calibri"/>
+          <w:sz w:val="22"/>
+          <w:szCs w:val="22"/>
+        </w:rPr>
+        <w:t>The WHERE clause makes sure we don’t go beyond the length of the strings.</w:t>
+      </w:r>
+    </w:p>
+    <w:p>
+      <w:pPr>
+        <w:rPr>
+          <w:rFonts w:ascii="Calibri" w:hAnsi="Calibri" w:cs="Calibri"/>
+          <w:sz w:val="22"/>
+          <w:szCs w:val="22"/>
+          <w:u w:val="single"/>
+        </w:rPr>
+      </w:pPr>
+    </w:p>
+    <w:p>
+      <w:pPr>
+        <w:rPr>
+          <w:rFonts w:ascii="Calibri" w:hAnsi="Calibri" w:cs="Calibri"/>
+          <w:sz w:val="22"/>
+          <w:szCs w:val="22"/>
+          <w:u w:val="single"/>
+        </w:rPr>
+      </w:pPr>
+      <w:r>
+        <w:rPr>
+          <w:rFonts w:ascii="Calibri" w:hAnsi="Calibri" w:cs="Calibri"/>
+          <w:sz w:val="22"/>
+          <w:szCs w:val="22"/>
+          <w:u w:val="single"/>
+        </w:rPr>
+        <w:t>Define Cursor Exit Handler</w:t>
+      </w:r>
+    </w:p>
+    <w:p>
+      <w:pPr>
+        <w:rPr>
+          <w:rFonts w:ascii="Calibri" w:hAnsi="Calibri" w:cs="Calibri"/>
+          <w:sz w:val="22"/>
+          <w:szCs w:val="22"/>
+          <w:u w:val="single"/>
+        </w:rPr>
+      </w:pPr>
+    </w:p>
+    <w:p>
+      <w:pPr>
+        <w:rPr>
+          <w:rFonts w:ascii="Calibri" w:hAnsi="Calibri" w:cs="Calibri"/>
+          <w:i/>
+          <w:iCs/>
+          <w:sz w:val="22"/>
+          <w:szCs w:val="22"/>
+        </w:rPr>
+      </w:pPr>
+      <w:r>
+        <w:rPr>
+          <w:rFonts w:ascii="Calibri" w:hAnsi="Calibri" w:cs="Calibri"/>
+          <w:i/>
+          <w:iCs/>
+          <w:sz w:val="22"/>
+          <w:szCs w:val="22"/>
+        </w:rPr>
+        <w:t xml:space="preserve">DECLARE CONTINUE HANDLER FOR NOT FOUND SET done = </w:t>
+      </w:r>
+      <w:proofErr w:type="gramStart"/>
+      <w:r>
+        <w:rPr>
+          <w:rFonts w:ascii="Calibri" w:hAnsi="Calibri" w:cs="Calibri"/>
+          <w:i/>
+          <w:iCs/>
+          <w:sz w:val="22"/>
+          <w:szCs w:val="22"/>
+        </w:rPr>
+        <w:t>1;</w:t>
+      </w:r>
+      <w:proofErr w:type="gramEnd"/>
+    </w:p>
+    <w:p>
+      <w:pPr>
+        <w:rPr>
+          <w:rFonts w:ascii="Calibri" w:hAnsi="Calibri" w:cs="Calibri"/>
+          <w:sz w:val="22"/>
+          <w:szCs w:val="22"/>
+        </w:rPr>
+      </w:pPr>
+    </w:p>
+    <w:p>
+      <w:pPr>
+        <w:rPr>
+          <w:rFonts w:ascii="Calibri" w:hAnsi="Calibri" w:cs="Calibri"/>
+          <w:sz w:val="22"/>
+          <w:szCs w:val="22"/>
+        </w:rPr>
+      </w:pPr>
+      <w:r>
+        <w:rPr>
+          <w:rFonts w:ascii="Calibri" w:hAnsi="Calibri" w:cs="Calibri"/>
+          <w:b/>
+          <w:bCs/>
+          <w:sz w:val="22"/>
+          <w:szCs w:val="22"/>
+        </w:rPr>
+        <w:t>Explanation:</w:t>
+      </w:r>
+    </w:p>
+    <w:p>
+      <w:pPr>
+        <w:pStyle w:val="ListParagraph"/>
+        <w:numPr>
+          <w:ilvl w:val="0"/>
+          <w:numId w:val="1"/>
+        </w:numPr>
+        <w:rPr>
+          <w:rFonts w:ascii="Calibri" w:hAnsi="Calibri" w:cs="Calibri"/>
+          <w:sz w:val="22"/>
+          <w:szCs w:val="22"/>
+        </w:rPr>
+      </w:pPr>
+      <w:r>
+        <w:rPr>
+          <w:rFonts w:ascii="Calibri" w:hAnsi="Calibri" w:cs="Calibri"/>
+          <w:sz w:val="22"/>
+          <w:szCs w:val="22"/>
+        </w:rPr>
+        <w:t xml:space="preserve">Tells MySQL: </w:t>
+      </w:r>
+      <w:r>
+        <w:rPr>
+          <w:rFonts w:ascii="Calibri" w:hAnsi="Calibri" w:cs="Calibri"/>
+          <w:i/>
+          <w:iCs/>
+          <w:sz w:val="22"/>
+          <w:szCs w:val="22"/>
+        </w:rPr>
+        <w:t>“When no more rows are found in the cursor, set done to 1 instead of throwing an error.”</w:t>
+      </w:r>
+    </w:p>
+    <w:p>
+      <w:pPr>
+        <w:pStyle w:val="ListParagraph"/>
+        <w:numPr>
+          <w:ilvl w:val="0"/>
+          <w:numId w:val="1"/>
+        </w:numPr>
+        <w:rPr>
+          <w:rFonts w:ascii="Calibri" w:hAnsi="Calibri" w:cs="Calibri"/>
+          <w:sz w:val="22"/>
+          <w:szCs w:val="22"/>
+        </w:rPr>
+      </w:pPr>
+      <w:r>
+        <w:rPr>
+          <w:rFonts w:ascii="Calibri" w:hAnsi="Calibri" w:cs="Calibri"/>
+          <w:sz w:val="22"/>
+          <w:szCs w:val="22"/>
+        </w:rPr>
+        <w:t>This allows us to exit the loop cleanly.</w:t>
+      </w:r>
+    </w:p>
+    <w:p>
+      <w:pPr>
+        <w:rPr>
+          <w:rFonts w:ascii="Calibri" w:hAnsi="Calibri" w:cs="Calibri"/>
+          <w:sz w:val="22"/>
+          <w:szCs w:val="22"/>
+        </w:rPr>
+      </w:pPr>
+    </w:p>
+    <w:p>
+      <w:pPr>
+        <w:rPr>
+          <w:rFonts w:ascii="Calibri" w:hAnsi="Calibri" w:cs="Calibri"/>
+          <w:sz w:val="22"/>
+          <w:szCs w:val="22"/>
+          <w:u w:val="single"/>
+        </w:rPr>
+      </w:pPr>
+      <w:r>
+        <w:rPr>
+          <w:rFonts w:ascii="Calibri" w:hAnsi="Calibri" w:cs="Calibri"/>
+          <w:sz w:val="22"/>
+          <w:szCs w:val="22"/>
+          <w:u w:val="single"/>
+        </w:rPr>
+        <w:t>Open Cursor</w:t>
+      </w:r>
+    </w:p>
+    <w:p>
+      <w:pPr>
+        <w:rPr>
+          <w:rFonts w:ascii="Calibri" w:hAnsi="Calibri" w:cs="Calibri"/>
+          <w:sz w:val="22"/>
+          <w:szCs w:val="22"/>
+          <w:u w:val="single"/>
+        </w:rPr>
+      </w:pPr>
+    </w:p>
+    <w:p>
+      <w:pPr>
+        <w:rPr>
+          <w:rFonts w:ascii="Calibri" w:hAnsi="Calibri" w:cs="Calibri"/>
+          <w:i/>
+          <w:iCs/>
+          <w:sz w:val="22"/>
+          <w:szCs w:val="22"/>
+        </w:rPr>
+      </w:pPr>
+      <w:r>
+        <w:rPr>
+          <w:rFonts w:ascii="Calibri" w:hAnsi="Calibri" w:cs="Calibri"/>
+          <w:i/>
+          <w:iCs/>
+          <w:sz w:val="22"/>
+          <w:szCs w:val="22"/>
+        </w:rPr>
+        <w:t xml:space="preserve">OPEN </w:t>
+      </w:r>
+      <w:proofErr w:type="spellStart"/>
+      <w:r>
+        <w:rPr>
+          <w:rFonts w:ascii="Calibri" w:hAnsi="Calibri" w:cs="Calibri"/>
+          <w:i/>
+          <w:iCs/>
+          <w:sz w:val="22"/>
+          <w:szCs w:val="22"/>
+        </w:rPr>
+        <w:t>menu_</w:t>
+      </w:r>
+      <w:proofErr w:type="gramStart"/>
+      <w:r>
+        <w:rPr>
+          <w:rFonts w:ascii="Calibri" w:hAnsi="Calibri" w:cs="Calibri"/>
+          <w:i/>
+          <w:iCs/>
+          <w:sz w:val="22"/>
+          <w:szCs w:val="22"/>
+        </w:rPr>
+        <w:t>cursor</w:t>
+      </w:r>
+      <w:proofErr w:type="spellEnd"/>
+      <w:r>
+        <w:rPr>
+          <w:rFonts w:ascii="Calibri" w:hAnsi="Calibri" w:cs="Calibri"/>
+          <w:i/>
+          <w:iCs/>
+          <w:sz w:val="22"/>
+          <w:szCs w:val="22"/>
+        </w:rPr>
+        <w:t>;</w:t>
+      </w:r>
+      <w:proofErr w:type="gramEnd"/>
+    </w:p>
+    <w:p>
+      <w:pPr>
+        <w:rPr>
+          <w:rFonts w:ascii="Calibri" w:hAnsi="Calibri" w:cs="Calibri"/>
+          <w:i/>
+          <w:iCs/>
+          <w:sz w:val="22"/>
+          <w:szCs w:val="22"/>
+        </w:rPr>
+      </w:pPr>
+    </w:p>
+    <w:p>
+      <w:pPr>
+        <w:pStyle w:val="ListParagraph"/>
+        <w:numPr>
+          <w:ilvl w:val="0"/>
+          <w:numId w:val="1"/>
+        </w:numPr>
+        <w:rPr>
+          <w:rFonts w:ascii="Calibri" w:hAnsi="Calibri" w:cs="Calibri"/>
+          <w:sz w:val="22"/>
+          <w:szCs w:val="22"/>
+        </w:rPr>
+      </w:pPr>
+      <w:r>
+        <w:rPr>
+          <w:rFonts w:ascii="Calibri" w:hAnsi="Calibri" w:cs="Calibri"/>
+          <w:sz w:val="22"/>
+          <w:szCs w:val="22"/>
+        </w:rPr>
+        <w:t>Opens the cursor so we can start fetching values from it</w:t>
+      </w:r>
+    </w:p>
+    <w:p>
+      <w:pPr>
+        <w:rPr>
+          <w:rFonts w:ascii="Calibri" w:hAnsi="Calibri" w:cs="Calibri"/>
+          <w:sz w:val="22"/>
+          <w:szCs w:val="22"/>
+        </w:rPr>
+      </w:pPr>
+    </w:p>
+    <w:p>
+      <w:pPr>
+        <w:rPr>
+          <w:rFonts w:ascii="Calibri" w:hAnsi="Calibri" w:cs="Calibri"/>
+          <w:sz w:val="22"/>
+          <w:szCs w:val="22"/>
+          <w:u w:val="single"/>
+        </w:rPr>
+      </w:pPr>
+      <w:r>
+        <w:rPr>
+          <w:rFonts w:ascii="Calibri" w:hAnsi="Calibri" w:cs="Calibri"/>
+          <w:sz w:val="22"/>
+          <w:szCs w:val="22"/>
+          <w:u w:val="single"/>
+        </w:rPr>
+        <w:t>Cursor Loops Begins</w:t>
+      </w:r>
+    </w:p>
+    <w:p>
+      <w:pPr>
+        <w:rPr>
+          <w:rFonts w:ascii="Calibri" w:hAnsi="Calibri" w:cs="Calibri"/>
+          <w:i/>
+          <w:iCs/>
+          <w:sz w:val="22"/>
+          <w:szCs w:val="22"/>
+          <w:u w:val="single"/>
+        </w:rPr>
+      </w:pPr>
+    </w:p>
+    <w:p>
+      <w:pPr>
+        <w:rPr>
+          <w:rFonts w:ascii="Calibri" w:hAnsi="Calibri" w:cs="Calibri"/>
+          <w:i/>
+          <w:iCs/>
+          <w:sz w:val="22"/>
+          <w:szCs w:val="22"/>
+        </w:rPr>
+      </w:pPr>
+      <w:proofErr w:type="spellStart"/>
+      <w:r>
+        <w:rPr>
+          <w:rFonts w:ascii="Calibri" w:hAnsi="Calibri" w:cs="Calibri"/>
+          <w:i/>
+          <w:iCs/>
+          <w:sz w:val="22"/>
+          <w:szCs w:val="22"/>
+        </w:rPr>
+        <w:t>read_loop</w:t>
+      </w:r>
+      <w:proofErr w:type="spellEnd"/>
+      <w:r>
+        <w:rPr>
+          <w:rFonts w:ascii="Calibri" w:hAnsi="Calibri" w:cs="Calibri"/>
+          <w:i/>
+          <w:iCs/>
+          <w:sz w:val="22"/>
+          <w:szCs w:val="22"/>
+        </w:rPr>
+        <w:t>: LOOP</w:t>
+      </w:r>
+    </w:p>
+    <w:p>
+      <w:pPr>
+        <w:rPr>
+          <w:rFonts w:ascii="Calibri" w:hAnsi="Calibri" w:cs="Calibri"/>
+          <w:i/>
+          <w:iCs/>
+          <w:sz w:val="22"/>
+          <w:szCs w:val="22"/>
+        </w:rPr>
+      </w:pPr>
+      <w:r>
+        <w:rPr>
+          <w:rFonts w:ascii="Calibri" w:hAnsi="Calibri" w:cs="Calibri"/>
+          <w:i/>
+          <w:iCs/>
+          <w:sz w:val="22"/>
+          <w:szCs w:val="22"/>
+        </w:rPr>
+        <w:t xml:space="preserve">    FETCH </w:t>
+      </w:r>
+      <w:proofErr w:type="spellStart"/>
+      <w:r>
+        <w:rPr>
+          <w:rFonts w:ascii="Calibri" w:hAnsi="Calibri" w:cs="Calibri"/>
+          <w:i/>
+          <w:iCs/>
+          <w:sz w:val="22"/>
+          <w:szCs w:val="22"/>
+        </w:rPr>
+        <w:t>menu_cursor</w:t>
+      </w:r>
+      <w:proofErr w:type="spellEnd"/>
+      <w:r>
+        <w:rPr>
+          <w:rFonts w:ascii="Calibri" w:hAnsi="Calibri" w:cs="Calibri"/>
+          <w:i/>
+          <w:iCs/>
+          <w:sz w:val="22"/>
+          <w:szCs w:val="22"/>
+        </w:rPr>
+        <w:t xml:space="preserve"> INTO </w:t>
+      </w:r>
+      <w:proofErr w:type="spellStart"/>
+      <w:r>
+        <w:rPr>
+          <w:rFonts w:ascii="Calibri" w:hAnsi="Calibri" w:cs="Calibri"/>
+          <w:i/>
+          <w:iCs/>
+          <w:sz w:val="22"/>
+          <w:szCs w:val="22"/>
+        </w:rPr>
+        <w:t>v_MenuID</w:t>
+      </w:r>
+      <w:proofErr w:type="spellEnd"/>
+      <w:r>
+        <w:rPr>
+          <w:rFonts w:ascii="Calibri" w:hAnsi="Calibri" w:cs="Calibri"/>
+          <w:i/>
+          <w:iCs/>
+          <w:sz w:val="22"/>
+          <w:szCs w:val="22"/>
+        </w:rPr>
+        <w:t xml:space="preserve">, </w:t>
+      </w:r>
+      <w:proofErr w:type="spellStart"/>
+      <w:r>
+        <w:rPr>
+          <w:rFonts w:ascii="Calibri" w:hAnsi="Calibri" w:cs="Calibri"/>
+          <w:i/>
+          <w:iCs/>
+          <w:sz w:val="22"/>
+          <w:szCs w:val="22"/>
+        </w:rPr>
+        <w:t>v_</w:t>
+      </w:r>
+      <w:proofErr w:type="gramStart"/>
+      <w:r>
+        <w:rPr>
+          <w:rFonts w:ascii="Calibri" w:hAnsi="Calibri" w:cs="Calibri"/>
+          <w:i/>
+          <w:iCs/>
+          <w:sz w:val="22"/>
+          <w:szCs w:val="22"/>
+        </w:rPr>
+        <w:t>Quantity</w:t>
+      </w:r>
+      <w:proofErr w:type="spellEnd"/>
+      <w:r>
+        <w:rPr>
+          <w:rFonts w:ascii="Calibri" w:hAnsi="Calibri" w:cs="Calibri"/>
+          <w:i/>
+          <w:iCs/>
+          <w:sz w:val="22"/>
+          <w:szCs w:val="22"/>
+        </w:rPr>
+        <w:t>;</w:t>
+      </w:r>
+      <w:proofErr w:type="gramEnd"/>
+    </w:p>
+    <w:p>
+      <w:pPr>
+        <w:rPr>
+          <w:rFonts w:ascii="Calibri" w:hAnsi="Calibri" w:cs="Calibri"/>
+          <w:i/>
+          <w:iCs/>
+          <w:sz w:val="22"/>
+          <w:szCs w:val="22"/>
+        </w:rPr>
+      </w:pPr>
+      <w:r>
+        <w:rPr>
+          <w:rFonts w:ascii="Calibri" w:hAnsi="Calibri" w:cs="Calibri"/>
+          <w:i/>
+          <w:iCs/>
+          <w:sz w:val="22"/>
+          <w:szCs w:val="22"/>
+        </w:rPr>
+        <w:t xml:space="preserve">    IF done THEN</w:t>
+      </w:r>
+    </w:p>
+    <w:p>
+      <w:pPr>
+        <w:rPr>
+          <w:rFonts w:ascii="Calibri" w:hAnsi="Calibri" w:cs="Calibri"/>
+          <w:i/>
+          <w:iCs/>
+          <w:sz w:val="22"/>
+          <w:szCs w:val="22"/>
+        </w:rPr>
+      </w:pPr>
+      <w:r>
+        <w:rPr>
+          <w:rFonts w:ascii="Calibri" w:hAnsi="Calibri" w:cs="Calibri"/>
+          <w:i/>
+          <w:iCs/>
+          <w:sz w:val="22"/>
+          <w:szCs w:val="22"/>
+        </w:rPr>
+        <w:t xml:space="preserve">        LEAVE </w:t>
+      </w:r>
+      <w:proofErr w:type="spellStart"/>
+      <w:r>
+        <w:rPr>
+          <w:rFonts w:ascii="Calibri" w:hAnsi="Calibri" w:cs="Calibri"/>
+          <w:i/>
+          <w:iCs/>
+          <w:sz w:val="22"/>
+          <w:szCs w:val="22"/>
+        </w:rPr>
+        <w:t>read_</w:t>
+      </w:r>
+      <w:proofErr w:type="gramStart"/>
+      <w:r>
+        <w:rPr>
+          <w:rFonts w:ascii="Calibri" w:hAnsi="Calibri" w:cs="Calibri"/>
+          <w:i/>
+          <w:iCs/>
+          <w:sz w:val="22"/>
+          <w:szCs w:val="22"/>
+        </w:rPr>
+        <w:t>loop</w:t>
+      </w:r>
+      <w:proofErr w:type="spellEnd"/>
+      <w:r>
+        <w:rPr>
+          <w:rFonts w:ascii="Calibri" w:hAnsi="Calibri" w:cs="Calibri"/>
+          <w:i/>
+          <w:iCs/>
+          <w:sz w:val="22"/>
+          <w:szCs w:val="22"/>
+        </w:rPr>
+        <w:t>;</w:t>
+      </w:r>
+      <w:proofErr w:type="gramEnd"/>
+    </w:p>
+    <w:p>
+      <w:pPr>
+        <w:rPr>
+          <w:rFonts w:ascii="Calibri" w:hAnsi="Calibri" w:cs="Calibri"/>
+          <w:i/>
+          <w:iCs/>
+          <w:sz w:val="22"/>
+          <w:szCs w:val="22"/>
+        </w:rPr>
+      </w:pPr>
+      <w:r>
+        <w:rPr>
+          <w:rFonts w:ascii="Calibri" w:hAnsi="Calibri" w:cs="Calibri"/>
+          <w:i/>
+          <w:iCs/>
+          <w:sz w:val="22"/>
+          <w:szCs w:val="22"/>
+        </w:rPr>
+        <w:t xml:space="preserve">    END </w:t>
+      </w:r>
+      <w:proofErr w:type="gramStart"/>
+      <w:r>
+        <w:rPr>
+          <w:rFonts w:ascii="Calibri" w:hAnsi="Calibri" w:cs="Calibri"/>
+          <w:i/>
+          <w:iCs/>
+          <w:sz w:val="22"/>
+          <w:szCs w:val="22"/>
+        </w:rPr>
+        <w:t>IF;</w:t>
+      </w:r>
+      <w:proofErr w:type="gramEnd"/>
+    </w:p>
+    <w:p>
+      <w:pPr>
+        <w:rPr>
+          <w:rFonts w:ascii="Calibri" w:hAnsi="Calibri" w:cs="Calibri"/>
+          <w:sz w:val="22"/>
+          <w:szCs w:val="22"/>
+        </w:rPr>
+      </w:pPr>
+    </w:p>
+    <w:p>
+      <w:pPr>
+        <w:rPr>
+          <w:rFonts w:ascii="Calibri" w:hAnsi="Calibri" w:cs="Calibri"/>
+          <w:sz w:val="22"/>
+          <w:szCs w:val="22"/>
+          <w:u w:val="single"/>
+        </w:rPr>
+      </w:pPr>
+      <w:r>
+        <w:rPr>
+          <w:rFonts w:ascii="Calibri" w:hAnsi="Calibri" w:cs="Calibri"/>
+          <w:b/>
+          <w:bCs/>
+          <w:sz w:val="22"/>
+          <w:szCs w:val="22"/>
+          <w:u w:val="single"/>
+        </w:rPr>
+        <w:t>Explanation:</w:t>
+      </w:r>
+    </w:p>
+    <w:p>
+      <w:pPr>
+        <w:pStyle w:val="ListParagraph"/>
+        <w:numPr>
+          <w:ilvl w:val="0"/>
+          <w:numId w:val="1"/>
+        </w:numPr>
+        <w:rPr>
+          <w:rFonts w:ascii="Calibri" w:hAnsi="Calibri" w:cs="Calibri"/>
+          <w:sz w:val="22"/>
+          <w:szCs w:val="22"/>
+        </w:rPr>
+      </w:pPr>
+      <w:r>
+        <w:rPr>
+          <w:rFonts w:ascii="Calibri" w:hAnsi="Calibri" w:cs="Calibri"/>
+          <w:sz w:val="22"/>
+          <w:szCs w:val="22"/>
+        </w:rPr>
+        <w:t xml:space="preserve">Named loop: </w:t>
+      </w:r>
+      <w:proofErr w:type="spellStart"/>
+      <w:r>
+        <w:rPr>
+          <w:rFonts w:ascii="Calibri" w:hAnsi="Calibri" w:cs="Calibri"/>
+          <w:sz w:val="22"/>
+          <w:szCs w:val="22"/>
+        </w:rPr>
+        <w:t>read_loop</w:t>
+      </w:r>
+      <w:proofErr w:type="spellEnd"/>
+      <w:r>
+        <w:rPr>
+          <w:rFonts w:ascii="Calibri" w:hAnsi="Calibri" w:cs="Calibri"/>
+          <w:sz w:val="22"/>
+          <w:szCs w:val="22"/>
+        </w:rPr>
+        <w:t>.</w:t>
+      </w:r>
+    </w:p>
+    <w:p>
+      <w:pPr>
+        <w:pStyle w:val="ListParagraph"/>
+        <w:numPr>
+          <w:ilvl w:val="0"/>
+          <w:numId w:val="1"/>
+        </w:numPr>
+        <w:rPr>
+          <w:rFonts w:ascii="Calibri" w:hAnsi="Calibri" w:cs="Calibri"/>
+          <w:sz w:val="22"/>
+          <w:szCs w:val="22"/>
+        </w:rPr>
+      </w:pPr>
+      <w:r>
+        <w:rPr>
+          <w:rFonts w:ascii="Calibri" w:hAnsi="Calibri" w:cs="Calibri"/>
+          <w:sz w:val="22"/>
+          <w:szCs w:val="22"/>
+        </w:rPr>
+        <w:t>FETCH reads the next row of parsed menu ID and quantity into variables.</w:t>
+      </w:r>
+    </w:p>
+    <w:p>
+      <w:pPr>
+        <w:pStyle w:val="ListParagraph"/>
+        <w:numPr>
+          <w:ilvl w:val="0"/>
+          <w:numId w:val="1"/>
+        </w:numPr>
+        <w:rPr>
+          <w:rFonts w:ascii="Calibri" w:hAnsi="Calibri" w:cs="Calibri"/>
+          <w:sz w:val="22"/>
+          <w:szCs w:val="22"/>
+        </w:rPr>
+      </w:pPr>
+      <w:r>
+        <w:rPr>
+          <w:rFonts w:ascii="Calibri" w:hAnsi="Calibri" w:cs="Calibri"/>
+          <w:sz w:val="22"/>
+          <w:szCs w:val="22"/>
+        </w:rPr>
+        <w:t>If done is set (no more rows), it breaks the loop using LEAVE.</w:t>
+      </w:r>
+    </w:p>
+    <w:p>
+      <w:pPr>
+        <w:rPr>
+          <w:rFonts w:ascii="Calibri" w:hAnsi="Calibri" w:cs="Calibri"/>
+          <w:sz w:val="22"/>
+          <w:szCs w:val="22"/>
+          <w:u w:val="single"/>
+        </w:rPr>
+      </w:pPr>
+      <w:r>
+        <w:rPr>
+          <w:rFonts w:ascii="Calibri" w:hAnsi="Calibri" w:cs="Calibri"/>
+          <w:sz w:val="22"/>
+          <w:szCs w:val="22"/>
+          <w:u w:val="single"/>
+        </w:rPr>
+        <w:lastRenderedPageBreak/>
+        <w:t>Get Item Price</w:t>
+      </w:r>
+    </w:p>
+    <w:p>
+      <w:pPr>
+        <w:rPr>
+          <w:rFonts w:ascii="Calibri" w:hAnsi="Calibri" w:cs="Calibri"/>
+          <w:sz w:val="22"/>
+          <w:szCs w:val="22"/>
+          <w:u w:val="single"/>
+        </w:rPr>
+      </w:pPr>
+    </w:p>
+    <w:p>
+      <w:pPr>
+        <w:rPr>
+          <w:rFonts w:ascii="Calibri" w:hAnsi="Calibri" w:cs="Calibri"/>
+          <w:i/>
+          <w:iCs/>
+          <w:sz w:val="22"/>
+          <w:szCs w:val="22"/>
+        </w:rPr>
+      </w:pPr>
+      <w:r>
+        <w:rPr>
+          <w:rFonts w:ascii="Calibri" w:hAnsi="Calibri" w:cs="Calibri"/>
+          <w:i/>
+          <w:iCs/>
+          <w:sz w:val="22"/>
+          <w:szCs w:val="22"/>
+        </w:rPr>
+        <w:t xml:space="preserve">SELECT Price INTO </w:t>
+      </w:r>
+      <w:proofErr w:type="spellStart"/>
+      <w:r>
+        <w:rPr>
+          <w:rFonts w:ascii="Calibri" w:hAnsi="Calibri" w:cs="Calibri"/>
+          <w:i/>
+          <w:iCs/>
+          <w:sz w:val="22"/>
+          <w:szCs w:val="22"/>
+        </w:rPr>
+        <w:t>v_ItemPrice</w:t>
+      </w:r>
+      <w:proofErr w:type="spellEnd"/>
+      <w:r>
+        <w:rPr>
+          <w:rFonts w:ascii="Calibri" w:hAnsi="Calibri" w:cs="Calibri"/>
+          <w:i/>
+          <w:iCs/>
+          <w:sz w:val="22"/>
+          <w:szCs w:val="22"/>
+        </w:rPr>
+        <w:t xml:space="preserve"> FROM Menu WHERE </w:t>
+      </w:r>
+      <w:proofErr w:type="spellStart"/>
+      <w:r>
+        <w:rPr>
+          <w:rFonts w:ascii="Calibri" w:hAnsi="Calibri" w:cs="Calibri"/>
+          <w:i/>
+          <w:iCs/>
+          <w:sz w:val="22"/>
+          <w:szCs w:val="22"/>
+        </w:rPr>
+        <w:t>MenuID</w:t>
+      </w:r>
+      <w:proofErr w:type="spellEnd"/>
+      <w:r>
+        <w:rPr>
+          <w:rFonts w:ascii="Calibri" w:hAnsi="Calibri" w:cs="Calibri"/>
+          <w:i/>
+          <w:iCs/>
+          <w:sz w:val="22"/>
+          <w:szCs w:val="22"/>
+        </w:rPr>
+        <w:t xml:space="preserve"> = </w:t>
+      </w:r>
+      <w:proofErr w:type="spellStart"/>
+      <w:r>
+        <w:rPr>
+          <w:rFonts w:ascii="Calibri" w:hAnsi="Calibri" w:cs="Calibri"/>
+          <w:i/>
+          <w:iCs/>
+          <w:sz w:val="22"/>
+          <w:szCs w:val="22"/>
+        </w:rPr>
+        <w:t>v_</w:t>
+      </w:r>
+      <w:proofErr w:type="gramStart"/>
+      <w:r>
+        <w:rPr>
+          <w:rFonts w:ascii="Calibri" w:hAnsi="Calibri" w:cs="Calibri"/>
+          <w:i/>
+          <w:iCs/>
+          <w:sz w:val="22"/>
+          <w:szCs w:val="22"/>
+        </w:rPr>
+        <w:t>MenuID</w:t>
+      </w:r>
+      <w:proofErr w:type="spellEnd"/>
+      <w:r>
+        <w:rPr>
+          <w:rFonts w:ascii="Calibri" w:hAnsi="Calibri" w:cs="Calibri"/>
+          <w:i/>
+          <w:iCs/>
+          <w:sz w:val="22"/>
+          <w:szCs w:val="22"/>
+        </w:rPr>
+        <w:t>;</w:t>
+      </w:r>
+      <w:proofErr w:type="gramEnd"/>
+    </w:p>
+    <w:p>
+      <w:pPr>
+        <w:rPr>
+          <w:rFonts w:ascii="Calibri" w:hAnsi="Calibri" w:cs="Calibri"/>
+          <w:i/>
+          <w:iCs/>
+          <w:sz w:val="22"/>
+          <w:szCs w:val="22"/>
+        </w:rPr>
+      </w:pPr>
+    </w:p>
+    <w:p>
+      <w:pPr>
+        <w:pStyle w:val="ListParagraph"/>
+        <w:numPr>
+          <w:ilvl w:val="0"/>
+          <w:numId w:val="1"/>
+        </w:numPr>
+        <w:rPr>
+          <w:rFonts w:ascii="Calibri" w:hAnsi="Calibri" w:cs="Calibri"/>
+          <w:sz w:val="22"/>
+          <w:szCs w:val="22"/>
+        </w:rPr>
+      </w:pPr>
+      <w:r>
+        <w:rPr>
+          <w:rFonts w:ascii="Calibri" w:hAnsi="Calibri" w:cs="Calibri"/>
+          <w:sz w:val="22"/>
+          <w:szCs w:val="22"/>
+        </w:rPr>
+        <w:t>Looks up the current price for the menu item from the menu table</w:t>
+      </w:r>
+    </w:p>
+    <w:p>
+      <w:pPr>
+        <w:rPr>
+          <w:rFonts w:ascii="Calibri" w:hAnsi="Calibri" w:cs="Calibri"/>
+          <w:sz w:val="22"/>
+          <w:szCs w:val="22"/>
+        </w:rPr>
+      </w:pPr>
+    </w:p>
+    <w:p>
+      <w:pPr>
+        <w:rPr>
+          <w:rFonts w:ascii="Calibri" w:hAnsi="Calibri" w:cs="Calibri"/>
+          <w:sz w:val="22"/>
+          <w:szCs w:val="22"/>
+          <w:u w:val="single"/>
+        </w:rPr>
+      </w:pPr>
+      <w:r>
+        <w:rPr>
+          <w:rFonts w:ascii="Calibri" w:hAnsi="Calibri" w:cs="Calibri"/>
+          <w:sz w:val="22"/>
+          <w:szCs w:val="22"/>
+          <w:u w:val="single"/>
+        </w:rPr>
+        <w:t>Insert Into Order Items</w:t>
+      </w:r>
+    </w:p>
+    <w:p>
+      <w:pPr>
+        <w:rPr>
+          <w:rFonts w:ascii="Calibri" w:hAnsi="Calibri" w:cs="Calibri"/>
+          <w:sz w:val="22"/>
+          <w:szCs w:val="22"/>
+          <w:u w:val="single"/>
+        </w:rPr>
+      </w:pPr>
+    </w:p>
+    <w:p>
+      <w:pPr>
+        <w:rPr>
+          <w:rFonts w:ascii="Calibri" w:hAnsi="Calibri" w:cs="Calibri"/>
+          <w:i/>
+          <w:iCs/>
+          <w:sz w:val="22"/>
+          <w:szCs w:val="22"/>
+        </w:rPr>
+      </w:pPr>
+      <w:r>
+        <w:rPr>
+          <w:rFonts w:ascii="Calibri" w:hAnsi="Calibri" w:cs="Calibri"/>
+          <w:i/>
+          <w:iCs/>
+          <w:sz w:val="22"/>
+          <w:szCs w:val="22"/>
+        </w:rPr>
+        <w:t xml:space="preserve">INSERT INTO </w:t>
+      </w:r>
+      <w:proofErr w:type="spellStart"/>
+      <w:r>
+        <w:rPr>
+          <w:rFonts w:ascii="Calibri" w:hAnsi="Calibri" w:cs="Calibri"/>
+          <w:i/>
+          <w:iCs/>
+          <w:sz w:val="22"/>
+          <w:szCs w:val="22"/>
+        </w:rPr>
+        <w:t>Order_Items</w:t>
+      </w:r>
+      <w:proofErr w:type="spellEnd"/>
+      <w:r>
+        <w:rPr>
+          <w:rFonts w:ascii="Calibri" w:hAnsi="Calibri" w:cs="Calibri"/>
+          <w:i/>
+          <w:iCs/>
+          <w:sz w:val="22"/>
+          <w:szCs w:val="22"/>
+        </w:rPr>
+        <w:t xml:space="preserve"> (</w:t>
+      </w:r>
+      <w:proofErr w:type="spellStart"/>
+      <w:r>
+        <w:rPr>
+          <w:rFonts w:ascii="Calibri" w:hAnsi="Calibri" w:cs="Calibri"/>
+          <w:i/>
+          <w:iCs/>
+          <w:sz w:val="22"/>
+          <w:szCs w:val="22"/>
+        </w:rPr>
+        <w:t>OrderID</w:t>
+      </w:r>
+      <w:proofErr w:type="spellEnd"/>
+      <w:r>
+        <w:rPr>
+          <w:rFonts w:ascii="Calibri" w:hAnsi="Calibri" w:cs="Calibri"/>
+          <w:i/>
+          <w:iCs/>
+          <w:sz w:val="22"/>
+          <w:szCs w:val="22"/>
+        </w:rPr>
+        <w:t xml:space="preserve">, </w:t>
+      </w:r>
+      <w:proofErr w:type="spellStart"/>
+      <w:r>
+        <w:rPr>
+          <w:rFonts w:ascii="Calibri" w:hAnsi="Calibri" w:cs="Calibri"/>
+          <w:i/>
+          <w:iCs/>
+          <w:sz w:val="22"/>
+          <w:szCs w:val="22"/>
+        </w:rPr>
+        <w:t>MenuID</w:t>
+      </w:r>
+      <w:proofErr w:type="spellEnd"/>
+      <w:r>
+        <w:rPr>
+          <w:rFonts w:ascii="Calibri" w:hAnsi="Calibri" w:cs="Calibri"/>
+          <w:i/>
+          <w:iCs/>
+          <w:sz w:val="22"/>
+          <w:szCs w:val="22"/>
+        </w:rPr>
+        <w:t xml:space="preserve">, Quantity, </w:t>
+      </w:r>
+      <w:proofErr w:type="spellStart"/>
+      <w:r>
+        <w:rPr>
+          <w:rFonts w:ascii="Calibri" w:hAnsi="Calibri" w:cs="Calibri"/>
+          <w:i/>
+          <w:iCs/>
+          <w:sz w:val="22"/>
+          <w:szCs w:val="22"/>
+        </w:rPr>
+        <w:t>ItemPrice</w:t>
+      </w:r>
+      <w:proofErr w:type="spellEnd"/>
+      <w:r>
+        <w:rPr>
+          <w:rFonts w:ascii="Calibri" w:hAnsi="Calibri" w:cs="Calibri"/>
+          <w:i/>
+          <w:iCs/>
+          <w:sz w:val="22"/>
+          <w:szCs w:val="22"/>
+        </w:rPr>
+        <w:t>)</w:t>
+      </w:r>
+    </w:p>
+    <w:p>
+      <w:pPr>
+        <w:rPr>
+          <w:rFonts w:ascii="Calibri" w:hAnsi="Calibri" w:cs="Calibri"/>
+          <w:i/>
+          <w:iCs/>
+          <w:sz w:val="22"/>
+          <w:szCs w:val="22"/>
+        </w:rPr>
+      </w:pPr>
+      <w:r>
+        <w:rPr>
+          <w:rFonts w:ascii="Calibri" w:hAnsi="Calibri" w:cs="Calibri"/>
+          <w:i/>
+          <w:iCs/>
+          <w:sz w:val="22"/>
+          <w:szCs w:val="22"/>
+        </w:rPr>
+        <w:t>VALUES (</w:t>
+      </w:r>
+      <w:proofErr w:type="spellStart"/>
+      <w:r>
+        <w:rPr>
+          <w:rFonts w:ascii="Calibri" w:hAnsi="Calibri" w:cs="Calibri"/>
+          <w:i/>
+          <w:iCs/>
+          <w:sz w:val="22"/>
+          <w:szCs w:val="22"/>
+        </w:rPr>
+        <w:t>p_OrderID</w:t>
+      </w:r>
+      <w:proofErr w:type="spellEnd"/>
+      <w:r>
+        <w:rPr>
+          <w:rFonts w:ascii="Calibri" w:hAnsi="Calibri" w:cs="Calibri"/>
+          <w:i/>
+          <w:iCs/>
+          <w:sz w:val="22"/>
+          <w:szCs w:val="22"/>
+        </w:rPr>
+        <w:t xml:space="preserve">, </w:t>
+      </w:r>
+      <w:proofErr w:type="spellStart"/>
+      <w:r>
+        <w:rPr>
+          <w:rFonts w:ascii="Calibri" w:hAnsi="Calibri" w:cs="Calibri"/>
+          <w:i/>
+          <w:iCs/>
+          <w:sz w:val="22"/>
+          <w:szCs w:val="22"/>
+        </w:rPr>
+        <w:t>v_MenuID</w:t>
+      </w:r>
+      <w:proofErr w:type="spellEnd"/>
+      <w:r>
+        <w:rPr>
+          <w:rFonts w:ascii="Calibri" w:hAnsi="Calibri" w:cs="Calibri"/>
+          <w:i/>
+          <w:iCs/>
+          <w:sz w:val="22"/>
+          <w:szCs w:val="22"/>
+        </w:rPr>
+        <w:t xml:space="preserve">, </w:t>
+      </w:r>
+      <w:proofErr w:type="spellStart"/>
+      <w:r>
+        <w:rPr>
+          <w:rFonts w:ascii="Calibri" w:hAnsi="Calibri" w:cs="Calibri"/>
+          <w:i/>
+          <w:iCs/>
+          <w:sz w:val="22"/>
+          <w:szCs w:val="22"/>
+        </w:rPr>
+        <w:t>v_Quantity</w:t>
+      </w:r>
+      <w:proofErr w:type="spellEnd"/>
+      <w:r>
+        <w:rPr>
+          <w:rFonts w:ascii="Calibri" w:hAnsi="Calibri" w:cs="Calibri"/>
+          <w:i/>
+          <w:iCs/>
+          <w:sz w:val="22"/>
+          <w:szCs w:val="22"/>
+        </w:rPr>
+        <w:t xml:space="preserve">, </w:t>
+      </w:r>
+      <w:proofErr w:type="spellStart"/>
+      <w:r>
+        <w:rPr>
+          <w:rFonts w:ascii="Calibri" w:hAnsi="Calibri" w:cs="Calibri"/>
+          <w:i/>
+          <w:iCs/>
+          <w:sz w:val="22"/>
+          <w:szCs w:val="22"/>
+        </w:rPr>
+        <w:t>v_ItemPrice</w:t>
+      </w:r>
+      <w:proofErr w:type="spellEnd"/>
+      <w:proofErr w:type="gramStart"/>
+      <w:r>
+        <w:rPr>
+          <w:rFonts w:ascii="Calibri" w:hAnsi="Calibri" w:cs="Calibri"/>
+          <w:i/>
+          <w:iCs/>
+          <w:sz w:val="22"/>
+          <w:szCs w:val="22"/>
+        </w:rPr>
+        <w:t>);</w:t>
+      </w:r>
+      <w:proofErr w:type="gramEnd"/>
+    </w:p>
+    <w:p>
+      <w:pPr>
+        <w:rPr>
+          <w:rFonts w:ascii="Calibri" w:hAnsi="Calibri" w:cs="Calibri"/>
+          <w:sz w:val="22"/>
+          <w:szCs w:val="22"/>
+        </w:rPr>
+      </w:pPr>
+    </w:p>
+    <w:p>
+      <w:pPr>
+        <w:pStyle w:val="ListParagraph"/>
+        <w:numPr>
+          <w:ilvl w:val="0"/>
+          <w:numId w:val="1"/>
+        </w:numPr>
+        <w:rPr>
+          <w:rFonts w:ascii="Calibri" w:hAnsi="Calibri" w:cs="Calibri"/>
+          <w:sz w:val="22"/>
+          <w:szCs w:val="22"/>
+        </w:rPr>
+      </w:pPr>
+      <w:r>
+        <w:rPr>
+          <w:rFonts w:ascii="Calibri" w:hAnsi="Calibri" w:cs="Calibri"/>
+          <w:sz w:val="22"/>
+          <w:szCs w:val="22"/>
+        </w:rPr>
+        <w:t xml:space="preserve">Add the current item into the </w:t>
+      </w:r>
+      <w:proofErr w:type="spellStart"/>
+      <w:r>
+        <w:rPr>
+          <w:rFonts w:ascii="Calibri" w:hAnsi="Calibri" w:cs="Calibri"/>
+          <w:sz w:val="22"/>
+          <w:szCs w:val="22"/>
+        </w:rPr>
+        <w:t>Order_Items</w:t>
+      </w:r>
+      <w:proofErr w:type="spellEnd"/>
+      <w:r>
+        <w:rPr>
+          <w:rFonts w:ascii="Calibri" w:hAnsi="Calibri" w:cs="Calibri"/>
+          <w:sz w:val="22"/>
+          <w:szCs w:val="22"/>
+        </w:rPr>
+        <w:t xml:space="preserve"> table with </w:t>
+      </w:r>
+      <w:proofErr w:type="spellStart"/>
+      <w:r>
+        <w:rPr>
+          <w:rFonts w:ascii="Calibri" w:hAnsi="Calibri" w:cs="Calibri"/>
+          <w:sz w:val="22"/>
+          <w:szCs w:val="22"/>
+        </w:rPr>
+        <w:t>wuantity</w:t>
+      </w:r>
+      <w:proofErr w:type="spellEnd"/>
+      <w:r>
+        <w:rPr>
+          <w:rFonts w:ascii="Calibri" w:hAnsi="Calibri" w:cs="Calibri"/>
+          <w:sz w:val="22"/>
+          <w:szCs w:val="22"/>
+        </w:rPr>
+        <w:t xml:space="preserve"> and price</w:t>
+      </w:r>
+    </w:p>
+    <w:p>
+      <w:pPr>
+        <w:pStyle w:val="ListParagraph"/>
+        <w:numPr>
+          <w:ilvl w:val="0"/>
+          <w:numId w:val="1"/>
+        </w:numPr>
+        <w:rPr>
+          <w:rFonts w:ascii="Calibri" w:hAnsi="Calibri" w:cs="Calibri"/>
+          <w:sz w:val="22"/>
+          <w:szCs w:val="22"/>
+        </w:rPr>
+      </w:pPr>
+      <w:proofErr w:type="spellStart"/>
+      <w:r>
+        <w:rPr>
+          <w:rFonts w:ascii="Calibri" w:hAnsi="Calibri" w:cs="Calibri"/>
+          <w:sz w:val="22"/>
+          <w:szCs w:val="22"/>
+        </w:rPr>
+        <w:t>TotalItemCost</w:t>
+      </w:r>
+      <w:proofErr w:type="spellEnd"/>
+      <w:r>
+        <w:rPr>
+          <w:rFonts w:ascii="Calibri" w:hAnsi="Calibri" w:cs="Calibri"/>
+          <w:sz w:val="22"/>
+          <w:szCs w:val="22"/>
+        </w:rPr>
+        <w:t xml:space="preserve"> is automatically calculated because it’s a generated column</w:t>
+      </w:r>
+    </w:p>
+    <w:p>
+      <w:pPr>
+        <w:rPr>
+          <w:rFonts w:ascii="Calibri" w:hAnsi="Calibri" w:cs="Calibri"/>
+          <w:sz w:val="22"/>
+          <w:szCs w:val="22"/>
+        </w:rPr>
+      </w:pPr>
+    </w:p>
+    <w:p>
+      <w:pPr>
+        <w:rPr>
+          <w:rFonts w:ascii="Calibri" w:hAnsi="Calibri" w:cs="Calibri"/>
+          <w:sz w:val="22"/>
+          <w:szCs w:val="22"/>
+          <w:u w:val="single"/>
+        </w:rPr>
+      </w:pPr>
+      <w:r>
+        <w:rPr>
+          <w:rFonts w:ascii="Calibri" w:hAnsi="Calibri" w:cs="Calibri"/>
+          <w:sz w:val="22"/>
+          <w:szCs w:val="22"/>
+          <w:u w:val="single"/>
+        </w:rPr>
+        <w:t>Close the Loop</w:t>
+      </w:r>
+    </w:p>
+    <w:p>
+      <w:pPr>
+        <w:rPr>
+          <w:rFonts w:ascii="Calibri" w:hAnsi="Calibri" w:cs="Calibri"/>
+          <w:sz w:val="22"/>
+          <w:szCs w:val="22"/>
+          <w:u w:val="single"/>
+        </w:rPr>
+      </w:pPr>
+    </w:p>
+    <w:p>
+      <w:pPr>
+        <w:rPr>
+          <w:rFonts w:ascii="Calibri" w:hAnsi="Calibri" w:cs="Calibri"/>
+          <w:i/>
+          <w:iCs/>
+          <w:sz w:val="22"/>
+          <w:szCs w:val="22"/>
+        </w:rPr>
+      </w:pPr>
+      <w:r>
+        <w:rPr>
+          <w:rFonts w:ascii="Calibri" w:hAnsi="Calibri" w:cs="Calibri"/>
+          <w:i/>
+          <w:iCs/>
+          <w:sz w:val="22"/>
+          <w:szCs w:val="22"/>
+        </w:rPr>
+        <w:t xml:space="preserve">END </w:t>
+      </w:r>
+      <w:proofErr w:type="gramStart"/>
+      <w:r>
+        <w:rPr>
+          <w:rFonts w:ascii="Calibri" w:hAnsi="Calibri" w:cs="Calibri"/>
+          <w:i/>
+          <w:iCs/>
+          <w:sz w:val="22"/>
+          <w:szCs w:val="22"/>
+        </w:rPr>
+        <w:t>LOOP;</w:t>
+      </w:r>
+      <w:proofErr w:type="gramEnd"/>
+    </w:p>
+    <w:p>
+      <w:pPr>
+        <w:rPr>
+          <w:rFonts w:ascii="Calibri" w:hAnsi="Calibri" w:cs="Calibri"/>
+          <w:sz w:val="22"/>
+          <w:szCs w:val="22"/>
+        </w:rPr>
+      </w:pPr>
+    </w:p>
+    <w:p>
+      <w:pPr>
+        <w:pStyle w:val="ListParagraph"/>
+        <w:numPr>
+          <w:ilvl w:val="0"/>
+          <w:numId w:val="1"/>
+        </w:numPr>
+        <w:rPr>
+          <w:rFonts w:ascii="Calibri" w:hAnsi="Calibri" w:cs="Calibri"/>
+          <w:sz w:val="22"/>
+          <w:szCs w:val="22"/>
+        </w:rPr>
+      </w:pPr>
+      <w:r>
+        <w:rPr>
+          <w:rFonts w:ascii="Calibri" w:hAnsi="Calibri" w:cs="Calibri"/>
+          <w:sz w:val="22"/>
+          <w:szCs w:val="22"/>
+        </w:rPr>
+        <w:t>Marks the end of the cursor-based loop</w:t>
+      </w:r>
+    </w:p>
+    <w:p>
+      <w:pPr>
+        <w:rPr>
+          <w:rFonts w:ascii="Calibri" w:hAnsi="Calibri" w:cs="Calibri"/>
+          <w:sz w:val="22"/>
+          <w:szCs w:val="22"/>
+        </w:rPr>
+      </w:pPr>
+    </w:p>
+    <w:p>
+      <w:pPr>
+        <w:rPr>
+          <w:rFonts w:ascii="Calibri" w:hAnsi="Calibri" w:cs="Calibri"/>
+          <w:sz w:val="22"/>
+          <w:szCs w:val="22"/>
+          <w:u w:val="single"/>
+        </w:rPr>
+      </w:pPr>
+      <w:r>
+        <w:rPr>
+          <w:rFonts w:ascii="Calibri" w:hAnsi="Calibri" w:cs="Calibri"/>
+          <w:sz w:val="22"/>
+          <w:szCs w:val="22"/>
+          <w:u w:val="single"/>
+        </w:rPr>
+        <w:t>Close the Cursor</w:t>
+      </w:r>
+    </w:p>
+    <w:p>
+      <w:pPr>
+        <w:rPr>
+          <w:rFonts w:ascii="Calibri" w:hAnsi="Calibri" w:cs="Calibri"/>
+          <w:sz w:val="22"/>
+          <w:szCs w:val="22"/>
+          <w:u w:val="single"/>
+        </w:rPr>
+      </w:pPr>
+    </w:p>
+    <w:p>
+      <w:pPr>
+        <w:rPr>
+          <w:rFonts w:ascii="Calibri" w:hAnsi="Calibri" w:cs="Calibri"/>
+          <w:i/>
+          <w:iCs/>
+          <w:sz w:val="22"/>
+          <w:szCs w:val="22"/>
+        </w:rPr>
+      </w:pPr>
+      <w:r>
+        <w:rPr>
+          <w:rFonts w:ascii="Calibri" w:hAnsi="Calibri" w:cs="Calibri"/>
+          <w:i/>
+          <w:iCs/>
+          <w:sz w:val="22"/>
+          <w:szCs w:val="22"/>
+        </w:rPr>
+        <w:t xml:space="preserve">CLOSE </w:t>
+      </w:r>
+      <w:proofErr w:type="spellStart"/>
+      <w:r>
+        <w:rPr>
+          <w:rFonts w:ascii="Calibri" w:hAnsi="Calibri" w:cs="Calibri"/>
+          <w:i/>
+          <w:iCs/>
+          <w:sz w:val="22"/>
+          <w:szCs w:val="22"/>
+        </w:rPr>
+        <w:t>menu_</w:t>
+      </w:r>
+      <w:proofErr w:type="gramStart"/>
+      <w:r>
+        <w:rPr>
+          <w:rFonts w:ascii="Calibri" w:hAnsi="Calibri" w:cs="Calibri"/>
+          <w:i/>
+          <w:iCs/>
+          <w:sz w:val="22"/>
+          <w:szCs w:val="22"/>
+        </w:rPr>
+        <w:t>cursor</w:t>
+      </w:r>
+      <w:proofErr w:type="spellEnd"/>
+      <w:r>
+        <w:rPr>
+          <w:rFonts w:ascii="Calibri" w:hAnsi="Calibri" w:cs="Calibri"/>
+          <w:i/>
+          <w:iCs/>
+          <w:sz w:val="22"/>
+          <w:szCs w:val="22"/>
+        </w:rPr>
+        <w:t>;</w:t>
+      </w:r>
+      <w:proofErr w:type="gramEnd"/>
+    </w:p>
+    <w:p>
+      <w:pPr>
+        <w:rPr>
+          <w:rFonts w:ascii="Calibri" w:hAnsi="Calibri" w:cs="Calibri"/>
+          <w:i/>
+          <w:iCs/>
+          <w:sz w:val="22"/>
+          <w:szCs w:val="22"/>
+        </w:rPr>
+      </w:pPr>
+    </w:p>
+    <w:p>
+      <w:pPr>
+        <w:pStyle w:val="ListParagraph"/>
+        <w:numPr>
+          <w:ilvl w:val="0"/>
+          <w:numId w:val="1"/>
+        </w:numPr>
+        <w:rPr>
+          <w:rFonts w:ascii="Calibri" w:hAnsi="Calibri" w:cs="Calibri"/>
+          <w:sz w:val="22"/>
+          <w:szCs w:val="22"/>
+        </w:rPr>
+      </w:pPr>
+      <w:r>
+        <w:rPr>
+          <w:rFonts w:ascii="Calibri" w:hAnsi="Calibri" w:cs="Calibri"/>
+          <w:sz w:val="22"/>
+          <w:szCs w:val="22"/>
+        </w:rPr>
+        <w:t>Releases resources used by the cursor</w:t>
+      </w:r>
+    </w:p>
+    <w:p>
+      <w:pPr>
+        <w:rPr>
+          <w:rFonts w:ascii="Calibri" w:hAnsi="Calibri" w:cs="Calibri"/>
+          <w:i/>
+          <w:iCs/>
+          <w:sz w:val="22"/>
+          <w:szCs w:val="22"/>
+        </w:rPr>
+      </w:pPr>
+    </w:p>
+    <w:p>
+      <w:pPr>
+        <w:rPr>
+          <w:rFonts w:ascii="Calibri" w:hAnsi="Calibri" w:cs="Calibri"/>
+          <w:sz w:val="22"/>
+          <w:szCs w:val="22"/>
+          <w:u w:val="single"/>
+        </w:rPr>
+      </w:pPr>
+      <w:r>
+        <w:rPr>
+          <w:rFonts w:ascii="Calibri" w:hAnsi="Calibri" w:cs="Calibri"/>
+          <w:sz w:val="22"/>
+          <w:szCs w:val="22"/>
+          <w:u w:val="single"/>
+        </w:rPr>
+        <w:t>Update Delivery Status</w:t>
+      </w:r>
+    </w:p>
+    <w:p>
+      <w:pPr>
+        <w:rPr>
+          <w:rFonts w:ascii="Calibri" w:hAnsi="Calibri" w:cs="Calibri"/>
+          <w:sz w:val="22"/>
+          <w:szCs w:val="22"/>
+          <w:u w:val="single"/>
+        </w:rPr>
+      </w:pPr>
+    </w:p>
+    <w:p>
+      <w:pPr>
+        <w:rPr>
+          <w:rFonts w:ascii="Calibri" w:hAnsi="Calibri" w:cs="Calibri"/>
+          <w:i/>
+          <w:iCs/>
+          <w:sz w:val="22"/>
+          <w:szCs w:val="22"/>
+        </w:rPr>
+      </w:pPr>
+      <w:r>
+        <w:rPr>
+          <w:rFonts w:ascii="Calibri" w:hAnsi="Calibri" w:cs="Calibri"/>
+          <w:i/>
+          <w:iCs/>
+          <w:sz w:val="22"/>
+          <w:szCs w:val="22"/>
+        </w:rPr>
+        <w:t xml:space="preserve">UPDATE </w:t>
+      </w:r>
+      <w:proofErr w:type="spellStart"/>
+      <w:r>
+        <w:rPr>
+          <w:rFonts w:ascii="Calibri" w:hAnsi="Calibri" w:cs="Calibri"/>
+          <w:i/>
+          <w:iCs/>
+          <w:sz w:val="22"/>
+          <w:szCs w:val="22"/>
+        </w:rPr>
+        <w:t>Order_Delivery_Status</w:t>
+      </w:r>
+      <w:proofErr w:type="spellEnd"/>
+    </w:p>
+    <w:p>
+      <w:pPr>
+        <w:rPr>
+          <w:rFonts w:ascii="Calibri" w:hAnsi="Calibri" w:cs="Calibri"/>
+          <w:i/>
+          <w:iCs/>
+          <w:sz w:val="22"/>
+          <w:szCs w:val="22"/>
+        </w:rPr>
+      </w:pPr>
+      <w:r>
+        <w:rPr>
+          <w:rFonts w:ascii="Calibri" w:hAnsi="Calibri" w:cs="Calibri"/>
+          <w:i/>
+          <w:iCs/>
+          <w:sz w:val="22"/>
+          <w:szCs w:val="22"/>
+        </w:rPr>
+        <w:t>SET Status = 'Preparing'</w:t>
+      </w:r>
+    </w:p>
+    <w:p>
+      <w:pPr>
+        <w:rPr>
+          <w:rFonts w:ascii="Calibri" w:hAnsi="Calibri" w:cs="Calibri"/>
+          <w:i/>
+          <w:iCs/>
+          <w:sz w:val="22"/>
+          <w:szCs w:val="22"/>
+        </w:rPr>
+      </w:pPr>
+      <w:r>
+        <w:rPr>
+          <w:rFonts w:ascii="Calibri" w:hAnsi="Calibri" w:cs="Calibri"/>
+          <w:i/>
+          <w:iCs/>
+          <w:sz w:val="22"/>
+          <w:szCs w:val="22"/>
+        </w:rPr>
+        <w:t xml:space="preserve">WHERE </w:t>
+      </w:r>
+      <w:proofErr w:type="spellStart"/>
+      <w:r>
+        <w:rPr>
+          <w:rFonts w:ascii="Calibri" w:hAnsi="Calibri" w:cs="Calibri"/>
+          <w:i/>
+          <w:iCs/>
+          <w:sz w:val="22"/>
+          <w:szCs w:val="22"/>
+        </w:rPr>
+        <w:t>OrderID</w:t>
+      </w:r>
+      <w:proofErr w:type="spellEnd"/>
+      <w:r>
+        <w:rPr>
+          <w:rFonts w:ascii="Calibri" w:hAnsi="Calibri" w:cs="Calibri"/>
+          <w:i/>
+          <w:iCs/>
+          <w:sz w:val="22"/>
+          <w:szCs w:val="22"/>
+        </w:rPr>
+        <w:t xml:space="preserve"> = </w:t>
+      </w:r>
+      <w:proofErr w:type="spellStart"/>
+      <w:r>
+        <w:rPr>
+          <w:rFonts w:ascii="Calibri" w:hAnsi="Calibri" w:cs="Calibri"/>
+          <w:i/>
+          <w:iCs/>
+          <w:sz w:val="22"/>
+          <w:szCs w:val="22"/>
+        </w:rPr>
+        <w:t>p_OrderID</w:t>
+      </w:r>
+      <w:proofErr w:type="spellEnd"/>
+      <w:r>
+        <w:rPr>
+          <w:rFonts w:ascii="Calibri" w:hAnsi="Calibri" w:cs="Calibri"/>
+          <w:i/>
+          <w:iCs/>
+          <w:sz w:val="22"/>
+          <w:szCs w:val="22"/>
+        </w:rPr>
+        <w:t xml:space="preserve"> AND Status = 'New Order</w:t>
+      </w:r>
+      <w:proofErr w:type="gramStart"/>
+      <w:r>
+        <w:rPr>
+          <w:rFonts w:ascii="Calibri" w:hAnsi="Calibri" w:cs="Calibri"/>
+          <w:i/>
+          <w:iCs/>
+          <w:sz w:val="22"/>
+          <w:szCs w:val="22"/>
+        </w:rPr>
+        <w:t>';</w:t>
+      </w:r>
+      <w:proofErr w:type="gramEnd"/>
+    </w:p>
+    <w:p>
+      <w:pPr>
+        <w:rPr>
+          <w:rFonts w:ascii="Calibri" w:hAnsi="Calibri" w:cs="Calibri"/>
+          <w:i/>
+          <w:iCs/>
+          <w:sz w:val="22"/>
+          <w:szCs w:val="22"/>
+        </w:rPr>
+      </w:pPr>
+    </w:p>
+    <w:p>
+      <w:pPr>
+        <w:pStyle w:val="ListParagraph"/>
+        <w:numPr>
+          <w:ilvl w:val="0"/>
+          <w:numId w:val="1"/>
+        </w:numPr>
+        <w:rPr>
+          <w:rFonts w:ascii="Calibri" w:hAnsi="Calibri" w:cs="Calibri"/>
+          <w:sz w:val="22"/>
+          <w:szCs w:val="22"/>
+        </w:rPr>
+      </w:pPr>
+      <w:r>
+        <w:rPr>
+          <w:rFonts w:ascii="Calibri" w:hAnsi="Calibri" w:cs="Calibri"/>
+          <w:sz w:val="22"/>
+          <w:szCs w:val="22"/>
+        </w:rPr>
+        <w:t>Once items are added, we update the delivery status from ‘New Order’ to ‘Preparing’. This helps downstream processes know the kitchen is working on it.</w:t>
+      </w:r>
+    </w:p>
+    <w:p>
+      <w:pPr>
+        <w:rPr>
+          <w:rFonts w:ascii="Calibri" w:hAnsi="Calibri" w:cs="Calibri"/>
+          <w:sz w:val="22"/>
+          <w:szCs w:val="22"/>
+        </w:rPr>
+      </w:pPr>
+    </w:p>
+    <w:p>
+      <w:pPr>
+        <w:rPr>
+          <w:rFonts w:ascii="Calibri" w:hAnsi="Calibri" w:cs="Calibri"/>
+          <w:sz w:val="22"/>
+          <w:szCs w:val="22"/>
+          <w:u w:val="single"/>
+        </w:rPr>
+      </w:pPr>
+      <w:r>
+        <w:rPr>
+          <w:rFonts w:ascii="Calibri" w:hAnsi="Calibri" w:cs="Calibri"/>
+          <w:sz w:val="22"/>
+          <w:szCs w:val="22"/>
+          <w:u w:val="single"/>
+        </w:rPr>
+        <w:t>End of Procedure</w:t>
+      </w:r>
+    </w:p>
+    <w:p>
+      <w:pPr>
+        <w:rPr>
+          <w:rFonts w:ascii="Calibri" w:hAnsi="Calibri" w:cs="Calibri"/>
+          <w:sz w:val="22"/>
+          <w:szCs w:val="22"/>
+          <w:u w:val="single"/>
+        </w:rPr>
+      </w:pPr>
+    </w:p>
+    <w:p>
+      <w:pPr>
+        <w:rPr>
+          <w:rFonts w:ascii="Calibri" w:hAnsi="Calibri" w:cs="Calibri"/>
+          <w:i/>
+          <w:iCs/>
+          <w:sz w:val="22"/>
+          <w:szCs w:val="22"/>
+        </w:rPr>
+      </w:pPr>
+      <w:r>
+        <w:rPr>
+          <w:rFonts w:ascii="Calibri" w:hAnsi="Calibri" w:cs="Calibri"/>
+          <w:i/>
+          <w:iCs/>
+          <w:sz w:val="22"/>
+          <w:szCs w:val="22"/>
+        </w:rPr>
+        <w:t>END</w:t>
+      </w:r>
+    </w:p>
+    <w:p>
+      <w:pPr>
+        <w:rPr>
+          <w:rFonts w:ascii="Calibri" w:hAnsi="Calibri" w:cs="Calibri"/>
+          <w:i/>
+          <w:iCs/>
+          <w:sz w:val="22"/>
+          <w:szCs w:val="22"/>
+        </w:rPr>
+      </w:pPr>
+    </w:p>
+    <w:p>
+      <w:pPr>
+        <w:pStyle w:val="ListParagraph"/>
+        <w:numPr>
+          <w:ilvl w:val="0"/>
+          <w:numId w:val="1"/>
+        </w:numPr>
+        <w:rPr>
+          <w:rFonts w:ascii="Calibri" w:hAnsi="Calibri" w:cs="Calibri"/>
+          <w:sz w:val="22"/>
+          <w:szCs w:val="22"/>
+        </w:rPr>
+      </w:pPr>
+      <w:r>
+        <w:rPr>
+          <w:rFonts w:ascii="Calibri" w:hAnsi="Calibri" w:cs="Calibri"/>
+          <w:sz w:val="22"/>
+          <w:szCs w:val="22"/>
+        </w:rPr>
+        <w:t>Marks the end of the procedure logic</w:t>
+      </w:r>
+    </w:p>
+    <w:p>
+      <w:pPr>
+        <w:rPr>
+          <w:rFonts w:ascii="Calibri" w:hAnsi="Calibri" w:cs="Calibri"/>
+          <w:sz w:val="22"/>
+          <w:szCs w:val="22"/>
+        </w:rPr>
+      </w:pPr>
+    </w:p>
+    <w:p>
+      <w:pPr>
+        <w:rPr>
+          <w:rFonts w:ascii="Calibri" w:hAnsi="Calibri" w:cs="Calibri"/>
+          <w:sz w:val="22"/>
+          <w:szCs w:val="22"/>
+          <w:u w:val="single"/>
+        </w:rPr>
+      </w:pPr>
+      <w:r>
+        <w:rPr>
+          <w:rFonts w:ascii="Calibri" w:hAnsi="Calibri" w:cs="Calibri"/>
+          <w:sz w:val="22"/>
+          <w:szCs w:val="22"/>
+          <w:u w:val="single"/>
+        </w:rPr>
+        <w:t>DELIMITER $$</w:t>
+      </w:r>
+      <w:proofErr w:type="gramStart"/>
+      <w:r>
+        <w:rPr>
+          <w:rFonts w:ascii="Calibri" w:hAnsi="Calibri" w:cs="Calibri"/>
+          <w:sz w:val="22"/>
+          <w:szCs w:val="22"/>
+          <w:u w:val="single"/>
+        </w:rPr>
+        <w:t>/;</w:t>
+      </w:r>
+      <w:proofErr w:type="gramEnd"/>
+    </w:p>
+    <w:p>
+      <w:pPr>
+        <w:rPr>
+          <w:rFonts w:ascii="Calibri" w:hAnsi="Calibri" w:cs="Calibri"/>
+          <w:sz w:val="22"/>
+          <w:szCs w:val="22"/>
+        </w:rPr>
+      </w:pPr>
+    </w:p>
+    <w:p>
+      <w:pPr>
+        <w:rPr>
+          <w:rFonts w:ascii="Calibri" w:hAnsi="Calibri" w:cs="Calibri"/>
+          <w:sz w:val="22"/>
+          <w:szCs w:val="22"/>
+        </w:rPr>
+      </w:pPr>
+      <w:r>
+        <w:rPr>
+          <w:rFonts w:ascii="Calibri" w:hAnsi="Calibri" w:cs="Calibri"/>
+          <w:sz w:val="22"/>
+          <w:szCs w:val="22"/>
+        </w:rPr>
+        <w:t>DELIMITER $$</w:t>
+      </w:r>
+    </w:p>
+    <w:p>
+      <w:pPr>
+        <w:rPr>
+          <w:rFonts w:ascii="Calibri" w:hAnsi="Calibri" w:cs="Calibri"/>
+          <w:sz w:val="22"/>
+          <w:szCs w:val="22"/>
+        </w:rPr>
+      </w:pPr>
+      <w:r>
+        <w:rPr>
+          <w:rFonts w:ascii="Calibri" w:hAnsi="Calibri" w:cs="Calibri"/>
+          <w:sz w:val="22"/>
+          <w:szCs w:val="22"/>
+        </w:rPr>
+        <w:t>...</w:t>
+      </w:r>
+    </w:p>
+    <w:p>
+      <w:pPr>
+        <w:rPr>
+          <w:rFonts w:ascii="Calibri" w:hAnsi="Calibri" w:cs="Calibri"/>
+          <w:sz w:val="22"/>
+          <w:szCs w:val="22"/>
+        </w:rPr>
+      </w:pPr>
+      <w:proofErr w:type="gramStart"/>
+      <w:r>
+        <w:rPr>
+          <w:rFonts w:ascii="Calibri" w:hAnsi="Calibri" w:cs="Calibri"/>
+          <w:sz w:val="22"/>
+          <w:szCs w:val="22"/>
+        </w:rPr>
+        <w:t>DELIMITER ;</w:t>
+      </w:r>
+      <w:proofErr w:type="gramEnd"/>
+    </w:p>
+    <w:p>
+      <w:pPr>
+        <w:rPr>
+          <w:rFonts w:ascii="Calibri" w:hAnsi="Calibri" w:cs="Calibri"/>
+          <w:sz w:val="22"/>
+          <w:szCs w:val="22"/>
+        </w:rPr>
+      </w:pPr>
+    </w:p>
+    <w:p>
+      <w:pPr>
+        <w:pStyle w:val="ListParagraph"/>
+        <w:numPr>
+          <w:ilvl w:val="0"/>
+          <w:numId w:val="1"/>
+        </w:numPr>
+        <w:rPr>
+          <w:rFonts w:ascii="Calibri" w:hAnsi="Calibri" w:cs="Calibri"/>
+          <w:sz w:val="22"/>
+          <w:szCs w:val="22"/>
+        </w:rPr>
+      </w:pPr>
+      <w:r>
+        <w:rPr>
+          <w:rFonts w:ascii="Calibri" w:hAnsi="Calibri" w:cs="Calibri"/>
+          <w:sz w:val="22"/>
+          <w:szCs w:val="22"/>
+        </w:rPr>
+        <w:t>Used to change the statement delimiter while writing the procedure.</w:t>
+      </w:r>
+    </w:p>
+    <w:p>
+      <w:pPr>
+        <w:pStyle w:val="ListParagraph"/>
+        <w:numPr>
+          <w:ilvl w:val="0"/>
+          <w:numId w:val="1"/>
+        </w:numPr>
+        <w:rPr>
+          <w:rFonts w:ascii="Calibri" w:hAnsi="Calibri" w:cs="Calibri"/>
+          <w:sz w:val="22"/>
+          <w:szCs w:val="22"/>
+        </w:rPr>
+      </w:pPr>
+      <w:r>
+        <w:rPr>
+          <w:rFonts w:ascii="Calibri" w:hAnsi="Calibri" w:cs="Calibri"/>
+          <w:sz w:val="22"/>
+          <w:szCs w:val="22"/>
+        </w:rPr>
+        <w:t xml:space="preserve">This </w:t>
+      </w:r>
+      <w:proofErr w:type="gramStart"/>
+      <w:r>
+        <w:rPr>
+          <w:rFonts w:ascii="Calibri" w:hAnsi="Calibri" w:cs="Calibri"/>
+          <w:sz w:val="22"/>
+          <w:szCs w:val="22"/>
+        </w:rPr>
+        <w:t>prevents ;</w:t>
+      </w:r>
+      <w:proofErr w:type="gramEnd"/>
+      <w:r>
+        <w:rPr>
+          <w:rFonts w:ascii="Calibri" w:hAnsi="Calibri" w:cs="Calibri"/>
+          <w:sz w:val="22"/>
+          <w:szCs w:val="22"/>
+        </w:rPr>
+        <w:t xml:space="preserve"> inside the procedure from prematurely ending it.</w:t>
+      </w:r>
+    </w:p>
+    <w:p>
+      <w:pPr>
+        <w:rPr>
+          <w:rFonts w:ascii="Calibri" w:hAnsi="Calibri" w:cs="Calibri"/>
+          <w:sz w:val="22"/>
+          <w:szCs w:val="22"/>
+        </w:rPr>
+      </w:pPr>
+    </w:p>
+    <w:p>
+      <w:pPr>
+        <w:rPr>
+          <w:rFonts w:ascii="Calibri" w:hAnsi="Calibri" w:cs="Calibri"/>
+          <w:sz w:val="22"/>
+          <w:szCs w:val="22"/>
+        </w:rPr>
+      </w:pPr>
+    </w:p>
+    <w:p>
+      <w:pPr>
+        <w:rPr>
+          <w:rFonts w:ascii="Calibri" w:hAnsi="Calibri" w:cs="Calibri"/>
+          <w:sz w:val="22"/>
+          <w:szCs w:val="22"/>
+          <w:u w:val="single"/>
+        </w:rPr>
+      </w:pPr>
+      <w:r>
+        <w:rPr>
+          <w:rFonts w:ascii="Calibri" w:hAnsi="Calibri" w:cs="Calibri"/>
+          <w:sz w:val="22"/>
+          <w:szCs w:val="22"/>
+          <w:u w:val="single"/>
+        </w:rPr>
+        <w:lastRenderedPageBreak/>
+        <w:t>Re-Cap of AddMultipleItemsToOrder Procedure (with example data)</w:t>
+      </w:r>
+    </w:p>
+    <w:p>
+      <w:pPr>
+        <w:rPr>
+          <w:rFonts w:ascii="Calibri" w:hAnsi="Calibri" w:cs="Calibri"/>
+          <w:sz w:val="22"/>
+          <w:szCs w:val="22"/>
+        </w:rPr>
+      </w:pPr>
+    </w:p>
+    <w:p>
+      <w:pPr>
+        <w:rPr>
+          <w:rFonts w:ascii="Calibri" w:hAnsi="Calibri" w:cs="Calibri"/>
+          <w:sz w:val="22"/>
+          <w:szCs w:val="22"/>
+        </w:rPr>
+      </w:pPr>
+      <w:r>
+        <w:rPr>
+          <w:rFonts w:ascii="Calibri" w:hAnsi="Calibri" w:cs="Calibri"/>
+          <w:sz w:val="22"/>
+          <w:szCs w:val="22"/>
+        </w:rPr>
+        <w:t>Goal:</w:t>
+      </w:r>
+    </w:p>
+    <w:p>
+      <w:pPr>
+        <w:pStyle w:val="ListParagraph"/>
+        <w:numPr>
+          <w:ilvl w:val="0"/>
+          <w:numId w:val="1"/>
+        </w:numPr>
+        <w:rPr>
+          <w:rFonts w:ascii="Calibri" w:hAnsi="Calibri" w:cs="Calibri"/>
+          <w:sz w:val="22"/>
+          <w:szCs w:val="22"/>
+        </w:rPr>
+      </w:pPr>
+      <w:r>
+        <w:rPr>
+          <w:rFonts w:ascii="Calibri" w:hAnsi="Calibri" w:cs="Calibri"/>
+          <w:sz w:val="22"/>
+          <w:szCs w:val="22"/>
+        </w:rPr>
+        <w:t>You want to add multiple menu items to one existing order using this procedure, instead of running multiple INSERT statements.</w:t>
       </w:r>
     </w:p>
     <w:p>
@@ -12505,6 +15875,44 @@
     </w:sectPr>
   </w:body>
 </w:document>
+</file>
+
+<file path=word/endnotes.xml><?xml version="1.0" encoding="utf-8"?>
+<w:endnotes xmlns:wpc="http://schemas.microsoft.com/office/word/2010/wordprocessingCanvas" xmlns:cx="http://schemas.microsoft.com/office/drawing/2014/chartex" xmlns:cx1="http://schemas.microsoft.com/office/drawing/2015/9/8/chartex" xmlns:cx2="http://schemas.microsoft.com/office/drawing/2015/10/21/chartex" xmlns:cx3="http://schemas.microsoft.com/office/drawing/2016/5/9/chartex" xmlns:cx4="http://schemas.microsoft.com/office/drawing/2016/5/10/chartex" xmlns:cx5="http://schemas.microsoft.com/office/drawing/2016/5/11/chartex" xmlns:cx6="http://schemas.microsoft.com/office/drawing/2016/5/12/chartex" xmlns:cx7="http://schemas.microsoft.com/office/drawing/2016/5/13/chartex" xmlns:cx8="http://schemas.microsoft.com/office/drawing/2016/5/14/chartex" xmlns:mc="http://schemas.openxmlformats.org/markup-compatibility/2006" xmlns:aink="http://schemas.microsoft.com/office/drawing/2016/ink" xmlns:am3d="http://schemas.microsoft.com/office/drawing/2017/model3d" xmlns:o="urn:schemas-microsoft-com:office:office" xmlns:oel="http://schemas.microsoft.com/office/2019/extlst" xmlns:r="http://schemas.openxmlformats.org/officeDocument/2006/relationships" xmlns:m="http://schemas.openxmlformats.org/officeDocument/2006/math" xmlns:v="urn:schemas-microsoft-com:vml" xmlns:wp14="http://schemas.microsoft.com/office/word/2010/wordprocessingDrawing" xmlns:wp="http://schemas.openxmlformats.org/drawingml/2006/wordprocessingDrawing" xmlns:w10="urn:schemas-microsoft-com:office:word" xmlns:w="http://schemas.openxmlformats.org/wordprocessingml/2006/main" xmlns:w14="http://schemas.microsoft.com/office/word/2010/wordml" xmlns:w15="http://schemas.microsoft.com/office/word/2012/wordml" xmlns:w16cex="http://schemas.microsoft.com/office/word/2018/wordml/cex" xmlns:w16cid="http://schemas.microsoft.com/office/word/2016/wordml/cid" xmlns:w16="http://schemas.microsoft.com/office/word/2018/wordml" xmlns:w16du="http://schemas.microsoft.com/office/word/2023/wordml/word16du" xmlns:w16sdtdh="http://schemas.microsoft.com/office/word/2020/wordml/sdtdatahash" xmlns:w16sdtfl="http://schemas.microsoft.com/office/word/2024/wordml/sdtformatlock" xmlns:w16se="http://schemas.microsoft.com/office/word/2015/wordml/symex" xmlns:wpg="http://schemas.microsoft.com/office/word/2010/wordprocessingGroup" xmlns:wpi="http://schemas.microsoft.com/office/word/2010/wordprocessingInk" xmlns:wne="http://schemas.microsoft.com/office/word/2006/wordml" xmlns:wps="http://schemas.microsoft.com/office/word/2010/wordprocessingShape" mc:Ignorable="w14 w15 w16se w16cid w16 w16cex w16sdtdh w16sdtfl w16du wp14">
+  <w:endnote w:type="separator" w:id="-1">
+    <w:p>
+      <w:r>
+        <w:separator/>
+      </w:r>
+    </w:p>
+  </w:endnote>
+  <w:endnote w:type="continuationSeparator" w:id="0">
+    <w:p>
+      <w:r>
+        <w:continuationSeparator/>
+      </w:r>
+    </w:p>
+  </w:endnote>
+</w:endnotes>
+</file>
+
+<file path=word/footnotes.xml><?xml version="1.0" encoding="utf-8"?>
+<w:footnotes xmlns:wpc="http://schemas.microsoft.com/office/word/2010/wordprocessingCanvas" xmlns:cx="http://schemas.microsoft.com/office/drawing/2014/chartex" xmlns:cx1="http://schemas.microsoft.com/office/drawing/2015/9/8/chartex" xmlns:cx2="http://schemas.microsoft.com/office/drawing/2015/10/21/chartex" xmlns:cx3="http://schemas.microsoft.com/office/drawing/2016/5/9/chartex" xmlns:cx4="http://schemas.microsoft.com/office/drawing/2016/5/10/chartex" xmlns:cx5="http://schemas.microsoft.com/office/drawing/2016/5/11/chartex" xmlns:cx6="http://schemas.microsoft.com/office/drawing/2016/5/12/chartex" xmlns:cx7="http://schemas.microsoft.com/office/drawing/2016/5/13/chartex" xmlns:cx8="http://schemas.microsoft.com/office/drawing/2016/5/14/chartex" xmlns:mc="http://schemas.openxmlformats.org/markup-compatibility/2006" xmlns:aink="http://schemas.microsoft.com/office/drawing/2016/ink" xmlns:am3d="http://schemas.microsoft.com/office/drawing/2017/model3d" xmlns:o="urn:schemas-microsoft-com:office:office" xmlns:oel="http://schemas.microsoft.com/office/2019/extlst" xmlns:r="http://schemas.openxmlformats.org/officeDocument/2006/relationships" xmlns:m="http://schemas.openxmlformats.org/officeDocument/2006/math" xmlns:v="urn:schemas-microsoft-com:vml" xmlns:wp14="http://schemas.microsoft.com/office/word/2010/wordprocessingDrawing" xmlns:wp="http://schemas.openxmlformats.org/drawingml/2006/wordprocessingDrawing" xmlns:w10="urn:schemas-microsoft-com:office:word" xmlns:w="http://schemas.openxmlformats.org/wordprocessingml/2006/main" xmlns:w14="http://schemas.microsoft.com/office/word/2010/wordml" xmlns:w15="http://schemas.microsoft.com/office/word/2012/wordml" xmlns:w16cex="http://schemas.microsoft.com/office/word/2018/wordml/cex" xmlns:w16cid="http://schemas.microsoft.com/office/word/2016/wordml/cid" xmlns:w16="http://schemas.microsoft.com/office/word/2018/wordml" xmlns:w16du="http://schemas.microsoft.com/office/word/2023/wordml/word16du" xmlns:w16sdtdh="http://schemas.microsoft.com/office/word/2020/wordml/sdtdatahash" xmlns:w16sdtfl="http://schemas.microsoft.com/office/word/2024/wordml/sdtformatlock" xmlns:w16se="http://schemas.microsoft.com/office/word/2015/wordml/symex" xmlns:wpg="http://schemas.microsoft.com/office/word/2010/wordprocessingGroup" xmlns:wpi="http://schemas.microsoft.com/office/word/2010/wordprocessingInk" xmlns:wne="http://schemas.microsoft.com/office/word/2006/wordml" xmlns:wps="http://schemas.microsoft.com/office/word/2010/wordprocessingShape" mc:Ignorable="w14 w15 w16se w16cid w16 w16cex w16sdtdh w16sdtfl w16du wp14">
+  <w:footnote w:type="separator" w:id="-1">
+    <w:p>
+      <w:r>
+        <w:separator/>
+      </w:r>
+    </w:p>
+  </w:footnote>
+  <w:footnote w:type="continuationSeparator" w:id="0">
+    <w:p>
+      <w:r>
+        <w:continuationSeparator/>
+      </w:r>
+    </w:p>
+  </w:footnote>
+</w:footnotes>
 </file>
 
 <file path=word/numbering.xml><?xml version="1.0" encoding="utf-8"?>
@@ -13563,6 +16971,60 @@
     <w:basedOn w:val="DefaultParagraphFont"/>
     <w:rsid w:val="00855B70"/>
   </w:style>
+  <w:style w:type="paragraph" w:styleId="Header">
+    <w:name w:val="header"/>
+    <w:basedOn w:val="Normal"/>
+    <w:link w:val="HeaderChar"/>
+    <w:uiPriority w:val="99"/>
+    <w:unhideWhenUsed/>
+    <w:rsid w:val="001F0304"/>
+    <w:pPr>
+      <w:tabs>
+        <w:tab w:val="center" w:pos="4513"/>
+        <w:tab w:val="right" w:pos="9026"/>
+      </w:tabs>
+    </w:pPr>
+  </w:style>
+  <w:style w:type="character" w:customStyle="1" w:styleId="HeaderChar">
+    <w:name w:val="Header Char"/>
+    <w:basedOn w:val="DefaultParagraphFont"/>
+    <w:link w:val="Header"/>
+    <w:uiPriority w:val="99"/>
+    <w:rsid w:val="001F0304"/>
+    <w:rPr>
+      <w:rFonts w:ascii="Times New Roman" w:eastAsia="Times New Roman" w:hAnsi="Times New Roman" w:cs="Times New Roman"/>
+      <w:kern w:val="0"/>
+      <w:lang w:eastAsia="en-GB"/>
+      <w14:ligatures w14:val="none"/>
+    </w:rPr>
+  </w:style>
+  <w:style w:type="paragraph" w:styleId="Footer">
+    <w:name w:val="footer"/>
+    <w:basedOn w:val="Normal"/>
+    <w:link w:val="FooterChar"/>
+    <w:uiPriority w:val="99"/>
+    <w:unhideWhenUsed/>
+    <w:rsid w:val="001F0304"/>
+    <w:pPr>
+      <w:tabs>
+        <w:tab w:val="center" w:pos="4513"/>
+        <w:tab w:val="right" w:pos="9026"/>
+      </w:tabs>
+    </w:pPr>
+  </w:style>
+  <w:style w:type="character" w:customStyle="1" w:styleId="FooterChar">
+    <w:name w:val="Footer Char"/>
+    <w:basedOn w:val="DefaultParagraphFont"/>
+    <w:link w:val="Footer"/>
+    <w:uiPriority w:val="99"/>
+    <w:rsid w:val="001F0304"/>
+    <w:rPr>
+      <w:rFonts w:ascii="Times New Roman" w:eastAsia="Times New Roman" w:hAnsi="Times New Roman" w:cs="Times New Roman"/>
+      <w:kern w:val="0"/>
+      <w:lang w:eastAsia="en-GB"/>
+      <w14:ligatures w14:val="none"/>
+    </w:rPr>
+  </w:style>
 </w:styles>
 </file>
 

</xml_diff>

<commit_message>
Update: Database Comprehesive Breakdown doc notes
</commit_message>
<xml_diff>
--- a/er-diagram/Database Comprehesive Breakdown.docx
+++ b/er-diagram/Database Comprehesive Breakdown.docx
@@ -15866,6 +15866,14 @@
           <w:szCs w:val="22"/>
         </w:rPr>
       </w:pPr>
+      <w:r>
+        <w:rPr>
+          <w:rFonts w:ascii="Calibri" w:hAnsi="Calibri" w:cs="Calibri"/>
+          <w:sz w:val="22"/>
+          <w:szCs w:val="22"/>
+        </w:rPr>
+        <w:t>(this document is a work in progress)</w:t>
+      </w:r>
     </w:p>
     <w:sectPr>
       <w:pgSz w:w="11906" w:h="16838"/>

</xml_diff>